<commit_message>
bug fix, removed unnecessary function and added screenshot from command line after today's meeting
</commit_message>
<xml_diff>
--- a/documents/Task_Affinity_API v4.docx
+++ b/documents/Task_Affinity_API v4.docx
@@ -6,8 +6,6 @@
       <w:pPr>
         <w:pStyle w:val="berschrift1"/>
       </w:pPr>
-      <w:bookmarkStart w:id="0" w:name="_GoBack"/>
-      <w:bookmarkEnd w:id="0"/>
       <w:r>
         <w:t>Change Log</w:t>
       </w:r>
@@ -39,8 +37,13 @@
           </w:tcPr>
           <w:p>
             <w:r>
-              <w:t>Initial Version by Terry Wilmarth</w:t>
+              <w:t xml:space="preserve">Initial Version by Terry </w:t>
             </w:r>
+            <w:proofErr w:type="spellStart"/>
+            <w:r>
+              <w:t>Wilmarth</w:t>
+            </w:r>
+            <w:proofErr w:type="spellEnd"/>
           </w:p>
         </w:tc>
       </w:tr>
@@ -179,7 +182,21 @@
         <w:rPr>
           <w:rFonts w:cstheme="minorHAnsi"/>
         </w:rPr>
-        <w:t xml:space="preserve"> construct in the upcoming OpenMP 5.0 specification. </w:t>
+        <w:t xml:space="preserve"> construct in the upcoming </w:t>
+      </w:r>
+      <w:proofErr w:type="spellStart"/>
+      <w:r>
+        <w:rPr>
+          <w:rFonts w:cstheme="minorHAnsi"/>
+        </w:rPr>
+        <w:t>OpenMP</w:t>
+      </w:r>
+      <w:proofErr w:type="spellEnd"/>
+      <w:r>
+        <w:rPr>
+          <w:rFonts w:cstheme="minorHAnsi"/>
+        </w:rPr>
+        <w:t xml:space="preserve"> 5.0 specification. </w:t>
       </w:r>
     </w:p>
     <w:p>
@@ -196,14 +213,32 @@
           <w:sz w:val="18"/>
           <w:szCs w:val="18"/>
         </w:rPr>
-        <w:t xml:space="preserve">#pragma omp task </w:t>
-      </w:r>
+        <w:t xml:space="preserve">#pragma </w:t>
+      </w:r>
+      <w:proofErr w:type="spellStart"/>
       <w:r>
         <w:rPr>
           <w:rFonts w:ascii="Lucida Console" w:hAnsi="Lucida Console"/>
           <w:sz w:val="18"/>
           <w:szCs w:val="18"/>
         </w:rPr>
+        <w:t>omp</w:t>
+      </w:r>
+      <w:proofErr w:type="spellEnd"/>
+      <w:r>
+        <w:rPr>
+          <w:rFonts w:ascii="Lucida Console" w:hAnsi="Lucida Console"/>
+          <w:sz w:val="18"/>
+          <w:szCs w:val="18"/>
+        </w:rPr>
+        <w:t xml:space="preserve"> task </w:t>
+      </w:r>
+      <w:r>
+        <w:rPr>
+          <w:rFonts w:ascii="Lucida Console" w:hAnsi="Lucida Console"/>
+          <w:sz w:val="18"/>
+          <w:szCs w:val="18"/>
+        </w:rPr>
         <w:t>...</w:t>
       </w:r>
       <w:r>
@@ -214,13 +249,23 @@
         </w:rPr>
         <w:t xml:space="preserve"> </w:t>
       </w:r>
+      <w:proofErr w:type="gramStart"/>
       <w:r>
         <w:rPr>
           <w:rFonts w:ascii="Lucida Console" w:hAnsi="Lucida Console"/>
           <w:sz w:val="18"/>
           <w:szCs w:val="18"/>
         </w:rPr>
-        <w:t>affinity(list[:iterators-definition]) …</w:t>
+        <w:t>affinity(</w:t>
+      </w:r>
+      <w:proofErr w:type="gramEnd"/>
+      <w:r>
+        <w:rPr>
+          <w:rFonts w:ascii="Lucida Console" w:hAnsi="Lucida Console"/>
+          <w:sz w:val="18"/>
+          <w:szCs w:val="18"/>
+        </w:rPr>
+        <w:t>list[:iterators-definition]) …</w:t>
       </w:r>
     </w:p>
     <w:p>
@@ -241,8 +286,18 @@
           <w:sz w:val="18"/>
           <w:szCs w:val="18"/>
         </w:rPr>
-        <w:t>__kmpc_omp_task_alloc</w:t>
-      </w:r>
+        <w:t>__</w:t>
+      </w:r>
+      <w:proofErr w:type="spellStart"/>
+      <w:r>
+        <w:rPr>
+          <w:rFonts w:ascii="Lucida Console" w:hAnsi="Lucida Console" w:cstheme="minorHAnsi"/>
+          <w:sz w:val="18"/>
+          <w:szCs w:val="18"/>
+        </w:rPr>
+        <w:t>kmpc_omp_task_alloc</w:t>
+      </w:r>
+      <w:proofErr w:type="spellEnd"/>
       <w:r>
         <w:rPr>
           <w:rFonts w:cstheme="minorHAnsi"/>
@@ -253,7 +308,21 @@
         <w:rPr>
           <w:rFonts w:cstheme="minorHAnsi"/>
         </w:rPr>
-        <w:t xml:space="preserve">The affinity information is registered in the task thunk </w:t>
+        <w:t xml:space="preserve">The affinity information is registered in the task </w:t>
+      </w:r>
+      <w:proofErr w:type="spellStart"/>
+      <w:r>
+        <w:rPr>
+          <w:rFonts w:cstheme="minorHAnsi"/>
+        </w:rPr>
+        <w:t>thunk</w:t>
+      </w:r>
+      <w:proofErr w:type="spellEnd"/>
+      <w:r>
+        <w:rPr>
+          <w:rFonts w:cstheme="minorHAnsi"/>
+        </w:rPr>
+        <w:t xml:space="preserve"> </w:t>
       </w:r>
       <w:r>
         <w:rPr>
@@ -267,8 +336,18 @@
           <w:sz w:val="18"/>
           <w:szCs w:val="18"/>
         </w:rPr>
-        <w:t>__kmpc_omp_task_alloc</w:t>
-      </w:r>
+        <w:t>__</w:t>
+      </w:r>
+      <w:proofErr w:type="spellStart"/>
+      <w:r>
+        <w:rPr>
+          <w:rFonts w:ascii="Lucida Console" w:hAnsi="Lucida Console" w:cstheme="minorHAnsi"/>
+          <w:sz w:val="18"/>
+          <w:szCs w:val="18"/>
+        </w:rPr>
+        <w:t>kmpc_omp_task_alloc</w:t>
+      </w:r>
+      <w:proofErr w:type="spellEnd"/>
       <w:r>
         <w:rPr>
           <w:rFonts w:cstheme="minorHAnsi"/>
@@ -287,7 +366,16 @@
           <w:sz w:val="18"/>
           <w:szCs w:val="18"/>
         </w:rPr>
-        <w:t>__kmpc_omp_</w:t>
+        <w:t>__</w:t>
+      </w:r>
+      <w:proofErr w:type="spellStart"/>
+      <w:r>
+        <w:rPr>
+          <w:rFonts w:ascii="Lucida Console" w:hAnsi="Lucida Console" w:cs="Courier New"/>
+          <w:sz w:val="18"/>
+          <w:szCs w:val="18"/>
+        </w:rPr>
+        <w:t>kmpc_omp_</w:t>
       </w:r>
       <w:r>
         <w:rPr>
@@ -305,6 +393,7 @@
         </w:rPr>
         <w:t>task_with_affinity</w:t>
       </w:r>
+      <w:proofErr w:type="spellEnd"/>
       <w:r>
         <w:rPr>
           <w:rFonts w:cstheme="minorHAnsi"/>
@@ -325,13 +414,23 @@
         </w:rPr>
         <w:t xml:space="preserve"> clause should be passed into the API in the </w:t>
       </w:r>
+      <w:proofErr w:type="spellStart"/>
       <w:r>
         <w:rPr>
           <w:rFonts w:ascii="Lucida Console" w:hAnsi="Lucida Console" w:cstheme="minorHAnsi"/>
           <w:sz w:val="18"/>
           <w:szCs w:val="18"/>
         </w:rPr>
-        <w:t xml:space="preserve">naffins </w:t>
+        <w:t>naffins</w:t>
+      </w:r>
+      <w:proofErr w:type="spellEnd"/>
+      <w:r>
+        <w:rPr>
+          <w:rFonts w:ascii="Lucida Console" w:hAnsi="Lucida Console" w:cstheme="minorHAnsi"/>
+          <w:sz w:val="18"/>
+          <w:szCs w:val="18"/>
+        </w:rPr>
+        <w:t xml:space="preserve"> </w:t>
       </w:r>
       <w:r>
         <w:rPr>
@@ -339,6 +438,7 @@
         </w:rPr>
         <w:t xml:space="preserve">parameter, and the list items themselves are passed into the API via the </w:t>
       </w:r>
+      <w:proofErr w:type="spellStart"/>
       <w:r>
         <w:rPr>
           <w:rFonts w:ascii="Lucida Console" w:hAnsi="Lucida Console" w:cstheme="minorHAnsi"/>
@@ -347,6 +447,7 @@
         </w:rPr>
         <w:t>affin_list</w:t>
       </w:r>
+      <w:proofErr w:type="spellEnd"/>
       <w:r>
         <w:rPr>
           <w:rFonts w:cstheme="minorHAnsi"/>
@@ -365,7 +466,43 @@
           <w:sz w:val="18"/>
           <w:szCs w:val="18"/>
         </w:rPr>
-        <w:t>__kmpc_omp_task()</w:t>
+        <w:t>__</w:t>
+      </w:r>
+      <w:proofErr w:type="spellStart"/>
+      <w:r>
+        <w:rPr>
+          <w:rFonts w:ascii="Lucida Console" w:hAnsi="Lucida Console" w:cs="Courier New"/>
+          <w:sz w:val="18"/>
+          <w:szCs w:val="18"/>
+        </w:rPr>
+        <w:t>kmpc_omp_</w:t>
+      </w:r>
+      <w:proofErr w:type="gramStart"/>
+      <w:r>
+        <w:rPr>
+          <w:rFonts w:ascii="Lucida Console" w:hAnsi="Lucida Console" w:cs="Courier New"/>
+          <w:sz w:val="18"/>
+          <w:szCs w:val="18"/>
+        </w:rPr>
+        <w:t>task</w:t>
+      </w:r>
+      <w:proofErr w:type="spellEnd"/>
+      <w:r>
+        <w:rPr>
+          <w:rFonts w:ascii="Lucida Console" w:hAnsi="Lucida Console" w:cs="Courier New"/>
+          <w:sz w:val="18"/>
+          <w:szCs w:val="18"/>
+        </w:rPr>
+        <w:t>(</w:t>
+      </w:r>
+      <w:proofErr w:type="gramEnd"/>
+      <w:r>
+        <w:rPr>
+          <w:rFonts w:ascii="Lucida Console" w:hAnsi="Lucida Console" w:cs="Courier New"/>
+          <w:sz w:val="18"/>
+          <w:szCs w:val="18"/>
+        </w:rPr>
+        <w:t>)</w:t>
       </w:r>
       <w:r>
         <w:t xml:space="preserve"> or </w:t>
@@ -376,8 +513,18 @@
           <w:sz w:val="18"/>
           <w:szCs w:val="18"/>
         </w:rPr>
-        <w:t>__kmp_omp_task_with_deps</w:t>
-      </w:r>
+        <w:t>__</w:t>
+      </w:r>
+      <w:proofErr w:type="spellStart"/>
+      <w:r>
+        <w:rPr>
+          <w:rFonts w:ascii="Lucida Console" w:hAnsi="Lucida Console" w:cs="Courier New"/>
+          <w:sz w:val="18"/>
+          <w:szCs w:val="18"/>
+        </w:rPr>
+        <w:t>kmp_omp_task_with_deps</w:t>
+      </w:r>
+      <w:proofErr w:type="spellEnd"/>
       <w:r>
         <w:t xml:space="preserve"> as normally done by the compiler for tasks and tasks with dependencies, respectively.</w:t>
       </w:r>
@@ -394,6 +541,7 @@
         </w:rPr>
         <w:t xml:space="preserve">Each item in the </w:t>
       </w:r>
+      <w:proofErr w:type="spellStart"/>
       <w:r>
         <w:rPr>
           <w:rFonts w:ascii="Lucida Console" w:hAnsi="Lucida Console" w:cstheme="minorHAnsi"/>
@@ -402,12 +550,14 @@
         </w:rPr>
         <w:t>affin_list</w:t>
       </w:r>
+      <w:proofErr w:type="spellEnd"/>
       <w:r>
         <w:rPr>
           <w:rFonts w:cstheme="minorHAnsi"/>
         </w:rPr>
         <w:t xml:space="preserve"> is of type </w:t>
       </w:r>
+      <w:proofErr w:type="spellStart"/>
       <w:r>
         <w:rPr>
           <w:rFonts w:ascii="Lucida Console" w:hAnsi="Lucida Console" w:cstheme="minorHAnsi"/>
@@ -416,6 +566,7 @@
         </w:rPr>
         <w:t>kmp_task_affinity_info_t</w:t>
       </w:r>
+      <w:proofErr w:type="spellEnd"/>
       <w:r>
         <w:rPr>
           <w:rFonts w:cstheme="minorHAnsi"/>
@@ -442,13 +593,33 @@
         </w:rPr>
         <w:t xml:space="preserve">set aside </w:t>
       </w:r>
+      <w:proofErr w:type="spellStart"/>
+      <w:proofErr w:type="gramStart"/>
       <w:r>
         <w:rPr>
           <w:rFonts w:ascii="Lucida Console" w:hAnsi="Lucida Console" w:cstheme="minorHAnsi"/>
           <w:sz w:val="18"/>
           <w:szCs w:val="18"/>
         </w:rPr>
-        <w:t xml:space="preserve">sizeof(kmp_int32) </w:t>
+        <w:t>sizeof</w:t>
+      </w:r>
+      <w:proofErr w:type="spellEnd"/>
+      <w:r>
+        <w:rPr>
+          <w:rFonts w:ascii="Lucida Console" w:hAnsi="Lucida Console" w:cstheme="minorHAnsi"/>
+          <w:sz w:val="18"/>
+          <w:szCs w:val="18"/>
+        </w:rPr>
+        <w:t>(</w:t>
+      </w:r>
+      <w:proofErr w:type="gramEnd"/>
+      <w:r>
+        <w:rPr>
+          <w:rFonts w:ascii="Lucida Console" w:hAnsi="Lucida Console" w:cstheme="minorHAnsi"/>
+          <w:sz w:val="18"/>
+          <w:szCs w:val="18"/>
+        </w:rPr>
+        <w:t xml:space="preserve">kmp_int32) </w:t>
       </w:r>
       <w:r>
         <w:rPr>
@@ -475,13 +646,52 @@
           <w:szCs w:val="18"/>
         </w:rPr>
       </w:pPr>
-      <w:r>
-        <w:rPr>
-          <w:rFonts w:ascii="Lucida Console" w:hAnsi="Lucida Console" w:cs="Courier New"/>
-          <w:sz w:val="18"/>
-          <w:szCs w:val="18"/>
-        </w:rPr>
-        <w:t>typedef struct kmp_task_affin</w:t>
+      <w:proofErr w:type="spellStart"/>
+      <w:proofErr w:type="gramStart"/>
+      <w:r>
+        <w:rPr>
+          <w:rFonts w:ascii="Lucida Console" w:hAnsi="Lucida Console" w:cs="Courier New"/>
+          <w:sz w:val="18"/>
+          <w:szCs w:val="18"/>
+        </w:rPr>
+        <w:t>typedef</w:t>
+      </w:r>
+      <w:proofErr w:type="spellEnd"/>
+      <w:proofErr w:type="gramEnd"/>
+      <w:r>
+        <w:rPr>
+          <w:rFonts w:ascii="Lucida Console" w:hAnsi="Lucida Console" w:cs="Courier New"/>
+          <w:sz w:val="18"/>
+          <w:szCs w:val="18"/>
+        </w:rPr>
+        <w:t xml:space="preserve"> </w:t>
+      </w:r>
+      <w:proofErr w:type="spellStart"/>
+      <w:r>
+        <w:rPr>
+          <w:rFonts w:ascii="Lucida Console" w:hAnsi="Lucida Console" w:cs="Courier New"/>
+          <w:sz w:val="18"/>
+          <w:szCs w:val="18"/>
+        </w:rPr>
+        <w:t>struct</w:t>
+      </w:r>
+      <w:proofErr w:type="spellEnd"/>
+      <w:r>
+        <w:rPr>
+          <w:rFonts w:ascii="Lucida Console" w:hAnsi="Lucida Console" w:cs="Courier New"/>
+          <w:sz w:val="18"/>
+          <w:szCs w:val="18"/>
+        </w:rPr>
+        <w:t xml:space="preserve"> </w:t>
+      </w:r>
+      <w:proofErr w:type="spellStart"/>
+      <w:r>
+        <w:rPr>
+          <w:rFonts w:ascii="Lucida Console" w:hAnsi="Lucida Console" w:cs="Courier New"/>
+          <w:sz w:val="18"/>
+          <w:szCs w:val="18"/>
+        </w:rPr>
+        <w:t>kmp_task_affin</w:t>
       </w:r>
       <w:r>
         <w:rPr>
@@ -497,7 +707,16 @@
           <w:sz w:val="18"/>
           <w:szCs w:val="18"/>
         </w:rPr>
-        <w:t>_info {</w:t>
+        <w:t>_info</w:t>
+      </w:r>
+      <w:proofErr w:type="spellEnd"/>
+      <w:r>
+        <w:rPr>
+          <w:rFonts w:ascii="Lucida Console" w:hAnsi="Lucida Console" w:cs="Courier New"/>
+          <w:sz w:val="18"/>
+          <w:szCs w:val="18"/>
+        </w:rPr>
+        <w:t xml:space="preserve"> {</w:t>
       </w:r>
     </w:p>
     <w:p>
@@ -515,7 +734,43 @@
           <w:sz w:val="18"/>
           <w:szCs w:val="18"/>
         </w:rPr>
-        <w:t xml:space="preserve">  kmp_intptr_t base_addr;</w:t>
+        <w:t xml:space="preserve">  </w:t>
+      </w:r>
+      <w:proofErr w:type="spellStart"/>
+      <w:r>
+        <w:rPr>
+          <w:rFonts w:ascii="Lucida Console" w:hAnsi="Lucida Console" w:cs="Courier New"/>
+          <w:sz w:val="18"/>
+          <w:szCs w:val="18"/>
+        </w:rPr>
+        <w:t>kmp_intptr_t</w:t>
+      </w:r>
+      <w:proofErr w:type="spellEnd"/>
+      <w:r>
+        <w:rPr>
+          <w:rFonts w:ascii="Lucida Console" w:hAnsi="Lucida Console" w:cs="Courier New"/>
+          <w:sz w:val="18"/>
+          <w:szCs w:val="18"/>
+        </w:rPr>
+        <w:t xml:space="preserve"> </w:t>
+      </w:r>
+      <w:proofErr w:type="spellStart"/>
+      <w:r>
+        <w:rPr>
+          <w:rFonts w:ascii="Lucida Console" w:hAnsi="Lucida Console" w:cs="Courier New"/>
+          <w:sz w:val="18"/>
+          <w:szCs w:val="18"/>
+        </w:rPr>
+        <w:t>base_addr</w:t>
+      </w:r>
+      <w:proofErr w:type="spellEnd"/>
+      <w:r>
+        <w:rPr>
+          <w:rFonts w:ascii="Lucida Console" w:hAnsi="Lucida Console" w:cs="Courier New"/>
+          <w:sz w:val="18"/>
+          <w:szCs w:val="18"/>
+        </w:rPr>
+        <w:t>;</w:t>
       </w:r>
     </w:p>
     <w:p>
@@ -533,7 +788,45 @@
           <w:sz w:val="18"/>
           <w:szCs w:val="18"/>
         </w:rPr>
-        <w:t xml:space="preserve">  size_t len;</w:t>
+        <w:t xml:space="preserve">  </w:t>
+      </w:r>
+      <w:proofErr w:type="spellStart"/>
+      <w:proofErr w:type="gramStart"/>
+      <w:r>
+        <w:rPr>
+          <w:rFonts w:ascii="Lucida Console" w:hAnsi="Lucida Console" w:cs="Courier New"/>
+          <w:sz w:val="18"/>
+          <w:szCs w:val="18"/>
+        </w:rPr>
+        <w:t>size_t</w:t>
+      </w:r>
+      <w:proofErr w:type="spellEnd"/>
+      <w:proofErr w:type="gramEnd"/>
+      <w:r>
+        <w:rPr>
+          <w:rFonts w:ascii="Lucida Console" w:hAnsi="Lucida Console" w:cs="Courier New"/>
+          <w:sz w:val="18"/>
+          <w:szCs w:val="18"/>
+        </w:rPr>
+        <w:t xml:space="preserve"> </w:t>
+      </w:r>
+      <w:proofErr w:type="spellStart"/>
+      <w:r>
+        <w:rPr>
+          <w:rFonts w:ascii="Lucida Console" w:hAnsi="Lucida Console" w:cs="Courier New"/>
+          <w:sz w:val="18"/>
+          <w:szCs w:val="18"/>
+        </w:rPr>
+        <w:t>len</w:t>
+      </w:r>
+      <w:proofErr w:type="spellEnd"/>
+      <w:r>
+        <w:rPr>
+          <w:rFonts w:ascii="Lucida Console" w:hAnsi="Lucida Console" w:cs="Courier New"/>
+          <w:sz w:val="18"/>
+          <w:szCs w:val="18"/>
+        </w:rPr>
+        <w:t>;</w:t>
       </w:r>
     </w:p>
     <w:p>
@@ -551,7 +844,25 @@
           <w:sz w:val="18"/>
           <w:szCs w:val="18"/>
         </w:rPr>
-        <w:t xml:space="preserve">  union {</w:t>
+        <w:t xml:space="preserve">  </w:t>
+      </w:r>
+      <w:proofErr w:type="gramStart"/>
+      <w:r>
+        <w:rPr>
+          <w:rFonts w:ascii="Lucida Console" w:hAnsi="Lucida Console" w:cs="Courier New"/>
+          <w:sz w:val="18"/>
+          <w:szCs w:val="18"/>
+        </w:rPr>
+        <w:t>union</w:t>
+      </w:r>
+      <w:proofErr w:type="gramEnd"/>
+      <w:r>
+        <w:rPr>
+          <w:rFonts w:ascii="Lucida Console" w:hAnsi="Lucida Console" w:cs="Courier New"/>
+          <w:sz w:val="18"/>
+          <w:szCs w:val="18"/>
+        </w:rPr>
+        <w:t xml:space="preserve"> {</w:t>
       </w:r>
     </w:p>
     <w:p>
@@ -571,13 +882,25 @@
         </w:rPr>
         <w:t xml:space="preserve">    </w:t>
       </w:r>
-      <w:r>
-        <w:rPr>
-          <w:rFonts w:ascii="Lucida Console" w:hAnsi="Lucida Console" w:cs="Courier New"/>
-          <w:sz w:val="18"/>
-          <w:szCs w:val="18"/>
-        </w:rPr>
-        <w:t>struct {</w:t>
+      <w:proofErr w:type="spellStart"/>
+      <w:proofErr w:type="gramStart"/>
+      <w:r>
+        <w:rPr>
+          <w:rFonts w:ascii="Lucida Console" w:hAnsi="Lucida Console" w:cs="Courier New"/>
+          <w:sz w:val="18"/>
+          <w:szCs w:val="18"/>
+        </w:rPr>
+        <w:t>struct</w:t>
+      </w:r>
+      <w:proofErr w:type="spellEnd"/>
+      <w:proofErr w:type="gramEnd"/>
+      <w:r>
+        <w:rPr>
+          <w:rFonts w:ascii="Lucida Console" w:hAnsi="Lucida Console" w:cs="Courier New"/>
+          <w:sz w:val="18"/>
+          <w:szCs w:val="18"/>
+        </w:rPr>
+        <w:t xml:space="preserve"> {</w:t>
       </w:r>
     </w:p>
     <w:p>
@@ -597,13 +920,23 @@
         </w:rPr>
         <w:t xml:space="preserve">      </w:t>
       </w:r>
-      <w:r>
-        <w:rPr>
-          <w:rFonts w:ascii="Lucida Console" w:hAnsi="Lucida Console" w:cs="Courier New"/>
-          <w:sz w:val="18"/>
-          <w:szCs w:val="18"/>
-        </w:rPr>
-        <w:t>bool flag1 : 1;</w:t>
+      <w:proofErr w:type="gramStart"/>
+      <w:r>
+        <w:rPr>
+          <w:rFonts w:ascii="Lucida Console" w:hAnsi="Lucida Console" w:cs="Courier New"/>
+          <w:sz w:val="18"/>
+          <w:szCs w:val="18"/>
+        </w:rPr>
+        <w:t>bool</w:t>
+      </w:r>
+      <w:proofErr w:type="gramEnd"/>
+      <w:r>
+        <w:rPr>
+          <w:rFonts w:ascii="Lucida Console" w:hAnsi="Lucida Console" w:cs="Courier New"/>
+          <w:sz w:val="18"/>
+          <w:szCs w:val="18"/>
+        </w:rPr>
+        <w:t xml:space="preserve"> flag1 : 1;</w:t>
       </w:r>
     </w:p>
     <w:p>
@@ -623,13 +956,23 @@
         </w:rPr>
         <w:t xml:space="preserve">      </w:t>
       </w:r>
-      <w:r>
-        <w:rPr>
-          <w:rFonts w:ascii="Lucida Console" w:hAnsi="Lucida Console" w:cs="Courier New"/>
-          <w:sz w:val="18"/>
-          <w:szCs w:val="18"/>
-        </w:rPr>
-        <w:t>bool flag2 : 1;</w:t>
+      <w:proofErr w:type="gramStart"/>
+      <w:r>
+        <w:rPr>
+          <w:rFonts w:ascii="Lucida Console" w:hAnsi="Lucida Console" w:cs="Courier New"/>
+          <w:sz w:val="18"/>
+          <w:szCs w:val="18"/>
+        </w:rPr>
+        <w:t>bool</w:t>
+      </w:r>
+      <w:proofErr w:type="gramEnd"/>
+      <w:r>
+        <w:rPr>
+          <w:rFonts w:ascii="Lucida Console" w:hAnsi="Lucida Console" w:cs="Courier New"/>
+          <w:sz w:val="18"/>
+          <w:szCs w:val="18"/>
+        </w:rPr>
+        <w:t xml:space="preserve"> flag2 : 1;</w:t>
       </w:r>
     </w:p>
     <w:p>
@@ -689,7 +1032,25 @@
           <w:sz w:val="18"/>
           <w:szCs w:val="18"/>
         </w:rPr>
-        <w:t>kmp_int32 pad_flags;</w:t>
+        <w:t xml:space="preserve">kmp_int32 </w:t>
+      </w:r>
+      <w:proofErr w:type="spellStart"/>
+      <w:r>
+        <w:rPr>
+          <w:rFonts w:ascii="Lucida Console" w:hAnsi="Lucida Console" w:cs="Courier New"/>
+          <w:sz w:val="18"/>
+          <w:szCs w:val="18"/>
+        </w:rPr>
+        <w:t>pad_flags</w:t>
+      </w:r>
+      <w:proofErr w:type="spellEnd"/>
+      <w:r>
+        <w:rPr>
+          <w:rFonts w:ascii="Lucida Console" w:hAnsi="Lucida Console" w:cs="Courier New"/>
+          <w:sz w:val="18"/>
+          <w:szCs w:val="18"/>
+        </w:rPr>
+        <w:t>;</w:t>
       </w:r>
     </w:p>
     <w:p>
@@ -727,6 +1088,7 @@
         </w:rPr>
         <w:t xml:space="preserve">} </w:t>
       </w:r>
+      <w:proofErr w:type="spellStart"/>
       <w:r>
         <w:rPr>
           <w:rFonts w:ascii="Lucida Console" w:hAnsi="Lucida Console" w:cs="Courier New"/>
@@ -735,6 +1097,7 @@
         </w:rPr>
         <w:t>kmp_task_affinity_info_t</w:t>
       </w:r>
+      <w:proofErr w:type="spellEnd"/>
       <w:r>
         <w:rPr>
           <w:rFonts w:ascii="Lucida Console" w:hAnsi="Lucida Console" w:cs="Courier New"/>
@@ -786,7 +1149,25 @@
           <w:sz w:val="18"/>
           <w:szCs w:val="18"/>
         </w:rPr>
-        <w:t>@ingroup TASKING</w:t>
+        <w:t>@</w:t>
+      </w:r>
+      <w:proofErr w:type="spellStart"/>
+      <w:r>
+        <w:rPr>
+          <w:rFonts w:ascii="Lucida Console" w:hAnsi="Lucida Console" w:cs="Courier New"/>
+          <w:sz w:val="18"/>
+          <w:szCs w:val="18"/>
+        </w:rPr>
+        <w:t>ingroup</w:t>
+      </w:r>
+      <w:proofErr w:type="spellEnd"/>
+      <w:r>
+        <w:rPr>
+          <w:rFonts w:ascii="Lucida Console" w:hAnsi="Lucida Console" w:cs="Courier New"/>
+          <w:sz w:val="18"/>
+          <w:szCs w:val="18"/>
+        </w:rPr>
+        <w:t xml:space="preserve"> TASKING</w:t>
       </w:r>
     </w:p>
     <w:p>
@@ -804,7 +1185,43 @@
           <w:sz w:val="18"/>
           <w:szCs w:val="18"/>
         </w:rPr>
-        <w:t>@param loc_ref location of the original task directive</w:t>
+        <w:t>@</w:t>
+      </w:r>
+      <w:proofErr w:type="spellStart"/>
+      <w:r>
+        <w:rPr>
+          <w:rFonts w:ascii="Lucida Console" w:hAnsi="Lucida Console" w:cs="Courier New"/>
+          <w:sz w:val="18"/>
+          <w:szCs w:val="18"/>
+        </w:rPr>
+        <w:t>param</w:t>
+      </w:r>
+      <w:proofErr w:type="spellEnd"/>
+      <w:r>
+        <w:rPr>
+          <w:rFonts w:ascii="Lucida Console" w:hAnsi="Lucida Console" w:cs="Courier New"/>
+          <w:sz w:val="18"/>
+          <w:szCs w:val="18"/>
+        </w:rPr>
+        <w:t xml:space="preserve"> </w:t>
+      </w:r>
+      <w:proofErr w:type="spellStart"/>
+      <w:r>
+        <w:rPr>
+          <w:rFonts w:ascii="Lucida Console" w:hAnsi="Lucida Console" w:cs="Courier New"/>
+          <w:sz w:val="18"/>
+          <w:szCs w:val="18"/>
+        </w:rPr>
+        <w:t>loc_ref</w:t>
+      </w:r>
+      <w:proofErr w:type="spellEnd"/>
+      <w:r>
+        <w:rPr>
+          <w:rFonts w:ascii="Lucida Console" w:hAnsi="Lucida Console" w:cs="Courier New"/>
+          <w:sz w:val="18"/>
+          <w:szCs w:val="18"/>
+        </w:rPr>
+        <w:t xml:space="preserve"> location of the original task directive</w:t>
       </w:r>
     </w:p>
     <w:p>
@@ -822,7 +1239,43 @@
           <w:sz w:val="18"/>
           <w:szCs w:val="18"/>
         </w:rPr>
-        <w:t>@param gtid Global Thread ID of encountering thread</w:t>
+        <w:t>@</w:t>
+      </w:r>
+      <w:proofErr w:type="spellStart"/>
+      <w:r>
+        <w:rPr>
+          <w:rFonts w:ascii="Lucida Console" w:hAnsi="Lucida Console" w:cs="Courier New"/>
+          <w:sz w:val="18"/>
+          <w:szCs w:val="18"/>
+        </w:rPr>
+        <w:t>param</w:t>
+      </w:r>
+      <w:proofErr w:type="spellEnd"/>
+      <w:r>
+        <w:rPr>
+          <w:rFonts w:ascii="Lucida Console" w:hAnsi="Lucida Console" w:cs="Courier New"/>
+          <w:sz w:val="18"/>
+          <w:szCs w:val="18"/>
+        </w:rPr>
+        <w:t xml:space="preserve"> </w:t>
+      </w:r>
+      <w:proofErr w:type="spellStart"/>
+      <w:r>
+        <w:rPr>
+          <w:rFonts w:ascii="Lucida Console" w:hAnsi="Lucida Console" w:cs="Courier New"/>
+          <w:sz w:val="18"/>
+          <w:szCs w:val="18"/>
+        </w:rPr>
+        <w:t>gtid</w:t>
+      </w:r>
+      <w:proofErr w:type="spellEnd"/>
+      <w:r>
+        <w:rPr>
+          <w:rFonts w:ascii="Lucida Console" w:hAnsi="Lucida Console" w:cs="Courier New"/>
+          <w:sz w:val="18"/>
+          <w:szCs w:val="18"/>
+        </w:rPr>
+        <w:t xml:space="preserve"> Global Thread ID of encountering thread</w:t>
       </w:r>
     </w:p>
     <w:p>
@@ -840,7 +1293,70 @@
           <w:sz w:val="18"/>
           <w:szCs w:val="18"/>
         </w:rPr>
-        <w:t>@param new_task task thunk allocated by __kmp</w:t>
+        <w:t>@</w:t>
+      </w:r>
+      <w:proofErr w:type="spellStart"/>
+      <w:r>
+        <w:rPr>
+          <w:rFonts w:ascii="Lucida Console" w:hAnsi="Lucida Console" w:cs="Courier New"/>
+          <w:sz w:val="18"/>
+          <w:szCs w:val="18"/>
+        </w:rPr>
+        <w:t>param</w:t>
+      </w:r>
+      <w:proofErr w:type="spellEnd"/>
+      <w:r>
+        <w:rPr>
+          <w:rFonts w:ascii="Lucida Console" w:hAnsi="Lucida Console" w:cs="Courier New"/>
+          <w:sz w:val="18"/>
+          <w:szCs w:val="18"/>
+        </w:rPr>
+        <w:t xml:space="preserve"> </w:t>
+      </w:r>
+      <w:proofErr w:type="spellStart"/>
+      <w:r>
+        <w:rPr>
+          <w:rFonts w:ascii="Lucida Console" w:hAnsi="Lucida Console" w:cs="Courier New"/>
+          <w:sz w:val="18"/>
+          <w:szCs w:val="18"/>
+        </w:rPr>
+        <w:t>new_task</w:t>
+      </w:r>
+      <w:proofErr w:type="spellEnd"/>
+      <w:r>
+        <w:rPr>
+          <w:rFonts w:ascii="Lucida Console" w:hAnsi="Lucida Console" w:cs="Courier New"/>
+          <w:sz w:val="18"/>
+          <w:szCs w:val="18"/>
+        </w:rPr>
+        <w:t xml:space="preserve"> task </w:t>
+      </w:r>
+      <w:proofErr w:type="spellStart"/>
+      <w:r>
+        <w:rPr>
+          <w:rFonts w:ascii="Lucida Console" w:hAnsi="Lucida Console" w:cs="Courier New"/>
+          <w:sz w:val="18"/>
+          <w:szCs w:val="18"/>
+        </w:rPr>
+        <w:t>thunk</w:t>
+      </w:r>
+      <w:proofErr w:type="spellEnd"/>
+      <w:r>
+        <w:rPr>
+          <w:rFonts w:ascii="Lucida Console" w:hAnsi="Lucida Console" w:cs="Courier New"/>
+          <w:sz w:val="18"/>
+          <w:szCs w:val="18"/>
+        </w:rPr>
+        <w:t xml:space="preserve"> allocated by __</w:t>
+      </w:r>
+      <w:proofErr w:type="spellStart"/>
+      <w:r>
+        <w:rPr>
+          <w:rFonts w:ascii="Lucida Console" w:hAnsi="Lucida Console" w:cs="Courier New"/>
+          <w:sz w:val="18"/>
+          <w:szCs w:val="18"/>
+        </w:rPr>
+        <w:t>kmp</w:t>
       </w:r>
       <w:r>
         <w:rPr>
@@ -856,7 +1372,34 @@
           <w:sz w:val="18"/>
           <w:szCs w:val="18"/>
         </w:rPr>
-        <w:t>_omp_task_alloc() for the ''new</w:t>
+        <w:t>_omp_task_</w:t>
+      </w:r>
+      <w:proofErr w:type="gramStart"/>
+      <w:r>
+        <w:rPr>
+          <w:rFonts w:ascii="Lucida Console" w:hAnsi="Lucida Console" w:cs="Courier New"/>
+          <w:sz w:val="18"/>
+          <w:szCs w:val="18"/>
+        </w:rPr>
+        <w:t>alloc</w:t>
+      </w:r>
+      <w:proofErr w:type="spellEnd"/>
+      <w:r>
+        <w:rPr>
+          <w:rFonts w:ascii="Lucida Console" w:hAnsi="Lucida Console" w:cs="Courier New"/>
+          <w:sz w:val="18"/>
+          <w:szCs w:val="18"/>
+        </w:rPr>
+        <w:t>(</w:t>
+      </w:r>
+      <w:proofErr w:type="gramEnd"/>
+      <w:r>
+        <w:rPr>
+          <w:rFonts w:ascii="Lucida Console" w:hAnsi="Lucida Console" w:cs="Courier New"/>
+          <w:sz w:val="18"/>
+          <w:szCs w:val="18"/>
+        </w:rPr>
+        <w:t>) for the ''new</w:t>
       </w:r>
     </w:p>
     <w:p>
@@ -868,13 +1411,23 @@
           <w:szCs w:val="18"/>
         </w:rPr>
       </w:pPr>
-      <w:r>
-        <w:rPr>
-          <w:rFonts w:ascii="Lucida Console" w:hAnsi="Lucida Console" w:cs="Courier New"/>
-          <w:sz w:val="18"/>
-          <w:szCs w:val="18"/>
-        </w:rPr>
-        <w:t>task''</w:t>
+      <w:proofErr w:type="gramStart"/>
+      <w:r>
+        <w:rPr>
+          <w:rFonts w:ascii="Lucida Console" w:hAnsi="Lucida Console" w:cs="Courier New"/>
+          <w:sz w:val="18"/>
+          <w:szCs w:val="18"/>
+        </w:rPr>
+        <w:t>task</w:t>
+      </w:r>
+      <w:proofErr w:type="gramEnd"/>
+      <w:r>
+        <w:rPr>
+          <w:rFonts w:ascii="Lucida Console" w:hAnsi="Lucida Console" w:cs="Courier New"/>
+          <w:sz w:val="18"/>
+          <w:szCs w:val="18"/>
+        </w:rPr>
+        <w:t>''</w:t>
       </w:r>
     </w:p>
     <w:p>
@@ -892,15 +1445,51 @@
           <w:sz w:val="18"/>
           <w:szCs w:val="18"/>
         </w:rPr>
-        <w:t>@param naffin</w:t>
-      </w:r>
-      <w:r>
-        <w:rPr>
-          <w:rFonts w:ascii="Lucida Console" w:hAnsi="Lucida Console" w:cs="Courier New"/>
-          <w:sz w:val="18"/>
-          <w:szCs w:val="18"/>
-        </w:rPr>
-        <w:t>s Number of affinity items</w:t>
+        <w:t>@</w:t>
+      </w:r>
+      <w:proofErr w:type="spellStart"/>
+      <w:r>
+        <w:rPr>
+          <w:rFonts w:ascii="Lucida Console" w:hAnsi="Lucida Console" w:cs="Courier New"/>
+          <w:sz w:val="18"/>
+          <w:szCs w:val="18"/>
+        </w:rPr>
+        <w:t>param</w:t>
+      </w:r>
+      <w:proofErr w:type="spellEnd"/>
+      <w:r>
+        <w:rPr>
+          <w:rFonts w:ascii="Lucida Console" w:hAnsi="Lucida Console" w:cs="Courier New"/>
+          <w:sz w:val="18"/>
+          <w:szCs w:val="18"/>
+        </w:rPr>
+        <w:t xml:space="preserve"> </w:t>
+      </w:r>
+      <w:proofErr w:type="spellStart"/>
+      <w:r>
+        <w:rPr>
+          <w:rFonts w:ascii="Lucida Console" w:hAnsi="Lucida Console" w:cs="Courier New"/>
+          <w:sz w:val="18"/>
+          <w:szCs w:val="18"/>
+        </w:rPr>
+        <w:t>naffin</w:t>
+      </w:r>
+      <w:r>
+        <w:rPr>
+          <w:rFonts w:ascii="Lucida Console" w:hAnsi="Lucida Console" w:cs="Courier New"/>
+          <w:sz w:val="18"/>
+          <w:szCs w:val="18"/>
+        </w:rPr>
+        <w:t>s</w:t>
+      </w:r>
+      <w:proofErr w:type="spellEnd"/>
+      <w:r>
+        <w:rPr>
+          <w:rFonts w:ascii="Lucida Console" w:hAnsi="Lucida Console" w:cs="Courier New"/>
+          <w:sz w:val="18"/>
+          <w:szCs w:val="18"/>
+        </w:rPr>
+        <w:t xml:space="preserve"> Number of affinity items</w:t>
       </w:r>
     </w:p>
     <w:p>
@@ -918,15 +1507,51 @@
           <w:sz w:val="18"/>
           <w:szCs w:val="18"/>
         </w:rPr>
-        <w:t>@param affin</w:t>
-      </w:r>
-      <w:r>
-        <w:rPr>
-          <w:rFonts w:ascii="Lucida Console" w:hAnsi="Lucida Console" w:cs="Courier New"/>
-          <w:sz w:val="18"/>
-          <w:szCs w:val="18"/>
-        </w:rPr>
-        <w:t>_list List of affinity items</w:t>
+        <w:t>@</w:t>
+      </w:r>
+      <w:proofErr w:type="spellStart"/>
+      <w:r>
+        <w:rPr>
+          <w:rFonts w:ascii="Lucida Console" w:hAnsi="Lucida Console" w:cs="Courier New"/>
+          <w:sz w:val="18"/>
+          <w:szCs w:val="18"/>
+        </w:rPr>
+        <w:t>param</w:t>
+      </w:r>
+      <w:proofErr w:type="spellEnd"/>
+      <w:r>
+        <w:rPr>
+          <w:rFonts w:ascii="Lucida Console" w:hAnsi="Lucida Console" w:cs="Courier New"/>
+          <w:sz w:val="18"/>
+          <w:szCs w:val="18"/>
+        </w:rPr>
+        <w:t xml:space="preserve"> </w:t>
+      </w:r>
+      <w:proofErr w:type="spellStart"/>
+      <w:r>
+        <w:rPr>
+          <w:rFonts w:ascii="Lucida Console" w:hAnsi="Lucida Console" w:cs="Courier New"/>
+          <w:sz w:val="18"/>
+          <w:szCs w:val="18"/>
+        </w:rPr>
+        <w:t>affin</w:t>
+      </w:r>
+      <w:r>
+        <w:rPr>
+          <w:rFonts w:ascii="Lucida Console" w:hAnsi="Lucida Console" w:cs="Courier New"/>
+          <w:sz w:val="18"/>
+          <w:szCs w:val="18"/>
+        </w:rPr>
+        <w:t>_list</w:t>
+      </w:r>
+      <w:proofErr w:type="spellEnd"/>
+      <w:r>
+        <w:rPr>
+          <w:rFonts w:ascii="Lucida Console" w:hAnsi="Lucida Console" w:cs="Courier New"/>
+          <w:sz w:val="18"/>
+          <w:szCs w:val="18"/>
+        </w:rPr>
+        <w:t xml:space="preserve"> List of affinity items</w:t>
       </w:r>
     </w:p>
     <w:p>
@@ -980,7 +1605,43 @@
           <w:sz w:val="18"/>
           <w:szCs w:val="18"/>
         </w:rPr>
-        <w:t>This entry registers the affinity information attached to a task with the task thunk structure kmp_taskdata_t.</w:t>
+        <w:t xml:space="preserve">This entry registers the affinity information attached to a task with the task </w:t>
+      </w:r>
+      <w:proofErr w:type="spellStart"/>
+      <w:r>
+        <w:rPr>
+          <w:rFonts w:ascii="Lucida Console" w:hAnsi="Lucida Console" w:cs="Courier New"/>
+          <w:sz w:val="18"/>
+          <w:szCs w:val="18"/>
+        </w:rPr>
+        <w:t>thunk</w:t>
+      </w:r>
+      <w:proofErr w:type="spellEnd"/>
+      <w:r>
+        <w:rPr>
+          <w:rFonts w:ascii="Lucida Console" w:hAnsi="Lucida Console" w:cs="Courier New"/>
+          <w:sz w:val="18"/>
+          <w:szCs w:val="18"/>
+        </w:rPr>
+        <w:t xml:space="preserve"> structure </w:t>
+      </w:r>
+      <w:proofErr w:type="spellStart"/>
+      <w:r>
+        <w:rPr>
+          <w:rFonts w:ascii="Lucida Console" w:hAnsi="Lucida Console" w:cs="Courier New"/>
+          <w:sz w:val="18"/>
+          <w:szCs w:val="18"/>
+        </w:rPr>
+        <w:t>kmp_taskdata_t</w:t>
+      </w:r>
+      <w:proofErr w:type="spellEnd"/>
+      <w:r>
+        <w:rPr>
+          <w:rFonts w:ascii="Lucida Console" w:hAnsi="Lucida Console" w:cs="Courier New"/>
+          <w:sz w:val="18"/>
+          <w:szCs w:val="18"/>
+        </w:rPr>
+        <w:t>.</w:t>
       </w:r>
     </w:p>
     <w:p>
@@ -1017,7 +1678,16 @@
           <w:szCs w:val="18"/>
         </w:rPr>
         <w:lastRenderedPageBreak/>
-        <w:t>kmp_int32 __kmpc_omp_</w:t>
+        <w:t>kmp_int32 __</w:t>
+      </w:r>
+      <w:proofErr w:type="spellStart"/>
+      <w:r>
+        <w:rPr>
+          <w:rFonts w:ascii="Lucida Console" w:hAnsi="Lucida Console" w:cs="Courier New"/>
+          <w:sz w:val="18"/>
+          <w:szCs w:val="18"/>
+        </w:rPr>
+        <w:t>kmpc_omp_</w:t>
       </w:r>
       <w:r>
         <w:rPr>
@@ -1033,7 +1703,80 @@
           <w:sz w:val="18"/>
           <w:szCs w:val="18"/>
         </w:rPr>
-        <w:t>task_with_affinity(ident_t *loc_ref, kmp_int32 gtid,</w:t>
+        <w:t>task_with_</w:t>
+      </w:r>
+      <w:proofErr w:type="gramStart"/>
+      <w:r>
+        <w:rPr>
+          <w:rFonts w:ascii="Lucida Console" w:hAnsi="Lucida Console" w:cs="Courier New"/>
+          <w:sz w:val="18"/>
+          <w:szCs w:val="18"/>
+        </w:rPr>
+        <w:t>affinity</w:t>
+      </w:r>
+      <w:proofErr w:type="spellEnd"/>
+      <w:r>
+        <w:rPr>
+          <w:rFonts w:ascii="Lucida Console" w:hAnsi="Lucida Console" w:cs="Courier New"/>
+          <w:sz w:val="18"/>
+          <w:szCs w:val="18"/>
+        </w:rPr>
+        <w:t>(</w:t>
+      </w:r>
+      <w:proofErr w:type="spellStart"/>
+      <w:proofErr w:type="gramEnd"/>
+      <w:r>
+        <w:rPr>
+          <w:rFonts w:ascii="Lucida Console" w:hAnsi="Lucida Console" w:cs="Courier New"/>
+          <w:sz w:val="18"/>
+          <w:szCs w:val="18"/>
+        </w:rPr>
+        <w:t>ident_t</w:t>
+      </w:r>
+      <w:proofErr w:type="spellEnd"/>
+      <w:r>
+        <w:rPr>
+          <w:rFonts w:ascii="Lucida Console" w:hAnsi="Lucida Console" w:cs="Courier New"/>
+          <w:sz w:val="18"/>
+          <w:szCs w:val="18"/>
+        </w:rPr>
+        <w:t xml:space="preserve"> *</w:t>
+      </w:r>
+      <w:proofErr w:type="spellStart"/>
+      <w:r>
+        <w:rPr>
+          <w:rFonts w:ascii="Lucida Console" w:hAnsi="Lucida Console" w:cs="Courier New"/>
+          <w:sz w:val="18"/>
+          <w:szCs w:val="18"/>
+        </w:rPr>
+        <w:t>loc_ref</w:t>
+      </w:r>
+      <w:proofErr w:type="spellEnd"/>
+      <w:r>
+        <w:rPr>
+          <w:rFonts w:ascii="Lucida Console" w:hAnsi="Lucida Console" w:cs="Courier New"/>
+          <w:sz w:val="18"/>
+          <w:szCs w:val="18"/>
+        </w:rPr>
+        <w:t xml:space="preserve">, kmp_int32 </w:t>
+      </w:r>
+      <w:proofErr w:type="spellStart"/>
+      <w:r>
+        <w:rPr>
+          <w:rFonts w:ascii="Lucida Console" w:hAnsi="Lucida Console" w:cs="Courier New"/>
+          <w:sz w:val="18"/>
+          <w:szCs w:val="18"/>
+        </w:rPr>
+        <w:t>gtid</w:t>
+      </w:r>
+      <w:proofErr w:type="spellEnd"/>
+      <w:r>
+        <w:rPr>
+          <w:rFonts w:ascii="Lucida Console" w:hAnsi="Lucida Console" w:cs="Courier New"/>
+          <w:sz w:val="18"/>
+          <w:szCs w:val="18"/>
+        </w:rPr>
+        <w:t>,</w:t>
       </w:r>
     </w:p>
     <w:p>
@@ -1067,7 +1810,61 @@
           <w:sz w:val="18"/>
           <w:szCs w:val="18"/>
         </w:rPr>
-        <w:t xml:space="preserve"> kmp_task_t *new_task, kmp_int32 naffins,</w:t>
+        <w:t xml:space="preserve"> </w:t>
+      </w:r>
+      <w:proofErr w:type="spellStart"/>
+      <w:r>
+        <w:rPr>
+          <w:rFonts w:ascii="Lucida Console" w:hAnsi="Lucida Console" w:cs="Courier New"/>
+          <w:sz w:val="18"/>
+          <w:szCs w:val="18"/>
+        </w:rPr>
+        <w:t>kmp_task_t</w:t>
+      </w:r>
+      <w:proofErr w:type="spellEnd"/>
+      <w:r>
+        <w:rPr>
+          <w:rFonts w:ascii="Lucida Console" w:hAnsi="Lucida Console" w:cs="Courier New"/>
+          <w:sz w:val="18"/>
+          <w:szCs w:val="18"/>
+        </w:rPr>
+        <w:t xml:space="preserve"> *</w:t>
+      </w:r>
+      <w:proofErr w:type="spellStart"/>
+      <w:r>
+        <w:rPr>
+          <w:rFonts w:ascii="Lucida Console" w:hAnsi="Lucida Console" w:cs="Courier New"/>
+          <w:sz w:val="18"/>
+          <w:szCs w:val="18"/>
+        </w:rPr>
+        <w:t>new_task</w:t>
+      </w:r>
+      <w:proofErr w:type="spellEnd"/>
+      <w:r>
+        <w:rPr>
+          <w:rFonts w:ascii="Lucida Console" w:hAnsi="Lucida Console" w:cs="Courier New"/>
+          <w:sz w:val="18"/>
+          <w:szCs w:val="18"/>
+        </w:rPr>
+        <w:t xml:space="preserve">, kmp_int32 </w:t>
+      </w:r>
+      <w:proofErr w:type="spellStart"/>
+      <w:r>
+        <w:rPr>
+          <w:rFonts w:ascii="Lucida Console" w:hAnsi="Lucida Console" w:cs="Courier New"/>
+          <w:sz w:val="18"/>
+          <w:szCs w:val="18"/>
+        </w:rPr>
+        <w:t>naffins</w:t>
+      </w:r>
+      <w:proofErr w:type="spellEnd"/>
+      <w:r>
+        <w:rPr>
+          <w:rFonts w:ascii="Lucida Console" w:hAnsi="Lucida Console" w:cs="Courier New"/>
+          <w:sz w:val="18"/>
+          <w:szCs w:val="18"/>
+        </w:rPr>
+        <w:t>,</w:t>
       </w:r>
     </w:p>
     <w:p>
@@ -1095,6 +1892,7 @@
         </w:rPr>
         <w:t xml:space="preserve">        </w:t>
       </w:r>
+      <w:proofErr w:type="spellStart"/>
       <w:r>
         <w:rPr>
           <w:rFonts w:ascii="Lucida Console" w:hAnsi="Lucida Console" w:cs="Courier New"/>
@@ -1103,13 +1901,32 @@
         </w:rPr>
         <w:t>kmp_task_affinity_info_t</w:t>
       </w:r>
-      <w:r>
-        <w:rPr>
-          <w:rFonts w:ascii="Lucida Console" w:hAnsi="Lucida Console" w:cs="Courier New"/>
-          <w:sz w:val="18"/>
-          <w:szCs w:val="18"/>
-        </w:rPr>
-        <w:t xml:space="preserve"> *affin_list);</w:t>
+      <w:proofErr w:type="spellEnd"/>
+      <w:r>
+        <w:rPr>
+          <w:rFonts w:ascii="Lucida Console" w:hAnsi="Lucida Console" w:cs="Courier New"/>
+          <w:sz w:val="18"/>
+          <w:szCs w:val="18"/>
+        </w:rPr>
+        <w:t xml:space="preserve"> *</w:t>
+      </w:r>
+      <w:proofErr w:type="spellStart"/>
+      <w:r>
+        <w:rPr>
+          <w:rFonts w:ascii="Lucida Console" w:hAnsi="Lucida Console" w:cs="Courier New"/>
+          <w:sz w:val="18"/>
+          <w:szCs w:val="18"/>
+        </w:rPr>
+        <w:t>affin_list</w:t>
+      </w:r>
+      <w:proofErr w:type="spellEnd"/>
+      <w:r>
+        <w:rPr>
+          <w:rFonts w:ascii="Lucida Console" w:hAnsi="Lucida Console" w:cs="Courier New"/>
+          <w:sz w:val="18"/>
+          <w:szCs w:val="18"/>
+        </w:rPr>
+        <w:t>);</w:t>
       </w:r>
     </w:p>
     <w:p>
@@ -1149,11 +1966,35 @@
           <w:color w:val="00B050"/>
         </w:rPr>
       </w:pPr>
-      <w:r>
-        <w:rPr>
-          <w:color w:val="00B050"/>
-        </w:rPr>
-        <w:t>int i = 32;</w:t>
+      <w:proofErr w:type="spellStart"/>
+      <w:proofErr w:type="gramStart"/>
+      <w:r>
+        <w:rPr>
+          <w:color w:val="00B050"/>
+        </w:rPr>
+        <w:t>int</w:t>
+      </w:r>
+      <w:proofErr w:type="spellEnd"/>
+      <w:proofErr w:type="gramEnd"/>
+      <w:r>
+        <w:rPr>
+          <w:color w:val="00B050"/>
+        </w:rPr>
+        <w:t xml:space="preserve"> </w:t>
+      </w:r>
+      <w:proofErr w:type="spellStart"/>
+      <w:r>
+        <w:rPr>
+          <w:color w:val="00B050"/>
+        </w:rPr>
+        <w:t>i</w:t>
+      </w:r>
+      <w:proofErr w:type="spellEnd"/>
+      <w:r>
+        <w:rPr>
+          <w:color w:val="00B050"/>
+        </w:rPr>
+        <w:t xml:space="preserve"> = 32;</w:t>
       </w:r>
     </w:p>
     <w:p>
@@ -1163,11 +2004,19 @@
           <w:color w:val="7030A0"/>
         </w:rPr>
       </w:pPr>
-      <w:r>
-        <w:rPr>
-          <w:color w:val="7030A0"/>
-        </w:rPr>
-        <w:t xml:space="preserve">double </w:t>
+      <w:proofErr w:type="gramStart"/>
+      <w:r>
+        <w:rPr>
+          <w:color w:val="7030A0"/>
+        </w:rPr>
+        <w:t>double</w:t>
+      </w:r>
+      <w:proofErr w:type="gramEnd"/>
+      <w:r>
+        <w:rPr>
+          <w:color w:val="7030A0"/>
+        </w:rPr>
+        <w:t xml:space="preserve"> </w:t>
       </w:r>
       <w:r>
         <w:rPr>
@@ -1193,20 +2042,32 @@
         <w:pStyle w:val="CodeSample"/>
       </w:pPr>
       <w:r>
-        <w:t xml:space="preserve">#pragma omp task </w:t>
-      </w:r>
+        <w:t xml:space="preserve">#pragma </w:t>
+      </w:r>
+      <w:proofErr w:type="spellStart"/>
+      <w:r>
+        <w:t>omp</w:t>
+      </w:r>
+      <w:proofErr w:type="spellEnd"/>
+      <w:r>
+        <w:t xml:space="preserve"> task </w:t>
+      </w:r>
+      <w:proofErr w:type="gramStart"/>
       <w:r>
         <w:t>affinity</w:t>
       </w:r>
       <w:r>
         <w:t>(</w:t>
       </w:r>
+      <w:proofErr w:type="spellStart"/>
+      <w:proofErr w:type="gramEnd"/>
       <w:r>
         <w:rPr>
           <w:color w:val="00B050"/>
         </w:rPr>
         <w:t>i</w:t>
       </w:r>
+      <w:proofErr w:type="spellEnd"/>
       <w:r>
         <w:t xml:space="preserve">, </w:t>
       </w:r>
@@ -1245,13 +2106,39 @@
         <w:pStyle w:val="CodeSample"/>
       </w:pPr>
       <w:r>
-        <w:t>t = __kmpc_omp_t</w:t>
-      </w:r>
-      <w:r>
-        <w:t>ask_alloc(loc_struct</w:t>
-      </w:r>
-      <w:r>
-        <w:t xml:space="preserve">, gtid, &lt;flags&gt;, </w:t>
+        <w:t>t = __</w:t>
+      </w:r>
+      <w:proofErr w:type="spellStart"/>
+      <w:r>
+        <w:t>kmpc_omp_t</w:t>
+      </w:r>
+      <w:r>
+        <w:t>ask_</w:t>
+      </w:r>
+      <w:proofErr w:type="gramStart"/>
+      <w:r>
+        <w:t>alloc</w:t>
+      </w:r>
+      <w:proofErr w:type="spellEnd"/>
+      <w:r>
+        <w:t>(</w:t>
+      </w:r>
+      <w:proofErr w:type="spellStart"/>
+      <w:proofErr w:type="gramEnd"/>
+      <w:r>
+        <w:t>loc_struct</w:t>
+      </w:r>
+      <w:proofErr w:type="spellEnd"/>
+      <w:r>
+        <w:t xml:space="preserve">, </w:t>
+      </w:r>
+      <w:proofErr w:type="spellStart"/>
+      <w:r>
+        <w:t>gtid</w:t>
+      </w:r>
+      <w:proofErr w:type="spellEnd"/>
+      <w:r>
+        <w:t xml:space="preserve">, &lt;flags&gt;, </w:t>
       </w:r>
       <w:r>
         <w:t xml:space="preserve">   </w:t>
@@ -1265,11 +2152,29 @@
         <w:t xml:space="preserve">     </w:t>
       </w:r>
       <w:r>
-        <w:t xml:space="preserve">&lt;sizeof_kmp_task_t&gt;, &lt;sizeof_shareds&gt;, </w:t>
-      </w:r>
+        <w:t>&lt;</w:t>
+      </w:r>
+      <w:proofErr w:type="spellStart"/>
+      <w:r>
+        <w:t>sizeof_kmp_task_t</w:t>
+      </w:r>
+      <w:proofErr w:type="spellEnd"/>
+      <w:r>
+        <w:t>&gt;, &lt;</w:t>
+      </w:r>
+      <w:proofErr w:type="spellStart"/>
+      <w:r>
+        <w:t>sizeof_shareds</w:t>
+      </w:r>
+      <w:proofErr w:type="spellEnd"/>
+      <w:r>
+        <w:t xml:space="preserve">&gt;, </w:t>
+      </w:r>
+      <w:proofErr w:type="spellStart"/>
       <w:r>
         <w:t>task_entry</w:t>
       </w:r>
+      <w:proofErr w:type="spellEnd"/>
       <w:r>
         <w:t>);</w:t>
       </w:r>
@@ -1278,9 +2183,21 @@
       <w:pPr>
         <w:pStyle w:val="CodeSample"/>
       </w:pPr>
-      <w:r>
-        <w:t>int naff</w:t>
-      </w:r>
+      <w:proofErr w:type="spellStart"/>
+      <w:proofErr w:type="gramStart"/>
+      <w:r>
+        <w:t>int</w:t>
+      </w:r>
+      <w:proofErr w:type="spellEnd"/>
+      <w:proofErr w:type="gramEnd"/>
+      <w:r>
+        <w:t xml:space="preserve"> </w:t>
+      </w:r>
+      <w:proofErr w:type="spellStart"/>
+      <w:r>
+        <w:t>naff</w:t>
+      </w:r>
+      <w:proofErr w:type="spellEnd"/>
       <w:r>
         <w:t xml:space="preserve"> = 2</w:t>
       </w:r>
@@ -1292,15 +2209,32 @@
       <w:pPr>
         <w:pStyle w:val="CodeSample"/>
       </w:pPr>
+      <w:proofErr w:type="spellStart"/>
       <w:r>
         <w:t>kmp_task_affinity_info_t</w:t>
       </w:r>
-      <w:r>
-        <w:t xml:space="preserve"> affin_list[</w:t>
-      </w:r>
+      <w:proofErr w:type="spellEnd"/>
+      <w:r>
+        <w:t xml:space="preserve"> </w:t>
+      </w:r>
+      <w:proofErr w:type="spellStart"/>
+      <w:r>
+        <w:t>affin_</w:t>
+      </w:r>
+      <w:proofErr w:type="gramStart"/>
+      <w:r>
+        <w:t>list</w:t>
+      </w:r>
+      <w:proofErr w:type="spellEnd"/>
+      <w:r>
+        <w:t>[</w:t>
+      </w:r>
+      <w:proofErr w:type="spellStart"/>
+      <w:proofErr w:type="gramEnd"/>
       <w:r>
         <w:t>naff</w:t>
       </w:r>
+      <w:proofErr w:type="spellEnd"/>
       <w:r>
         <w:t>];</w:t>
       </w:r>
@@ -1312,23 +2246,75 @@
           <w:color w:val="00B050"/>
         </w:rPr>
       </w:pPr>
-      <w:r>
-        <w:rPr>
-          <w:color w:val="00B050"/>
-        </w:rPr>
-        <w:t>affin_list[0].len</w:t>
-      </w:r>
+      <w:proofErr w:type="spellStart"/>
+      <w:r>
+        <w:rPr>
+          <w:color w:val="00B050"/>
+        </w:rPr>
+        <w:t>affin_</w:t>
+      </w:r>
+      <w:proofErr w:type="gramStart"/>
+      <w:r>
+        <w:rPr>
+          <w:color w:val="00B050"/>
+        </w:rPr>
+        <w:t>list</w:t>
+      </w:r>
+      <w:proofErr w:type="spellEnd"/>
+      <w:r>
+        <w:rPr>
+          <w:color w:val="00B050"/>
+        </w:rPr>
+        <w:t>[</w:t>
+      </w:r>
+      <w:proofErr w:type="gramEnd"/>
+      <w:r>
+        <w:rPr>
+          <w:color w:val="00B050"/>
+        </w:rPr>
+        <w:t>0].</w:t>
+      </w:r>
+      <w:proofErr w:type="spellStart"/>
+      <w:r>
+        <w:rPr>
+          <w:color w:val="00B050"/>
+        </w:rPr>
+        <w:t>len</w:t>
+      </w:r>
+      <w:proofErr w:type="spellEnd"/>
       <w:r>
         <w:rPr>
           <w:color w:val="00B050"/>
         </w:rPr>
         <w:t xml:space="preserve"> = </w:t>
       </w:r>
-      <w:r>
-        <w:rPr>
-          <w:color w:val="00B050"/>
-        </w:rPr>
-        <w:t>sizeof(i)</w:t>
+      <w:proofErr w:type="spellStart"/>
+      <w:r>
+        <w:rPr>
+          <w:color w:val="00B050"/>
+        </w:rPr>
+        <w:t>sizeof</w:t>
+      </w:r>
+      <w:proofErr w:type="spellEnd"/>
+      <w:r>
+        <w:rPr>
+          <w:color w:val="00B050"/>
+        </w:rPr>
+        <w:t>(</w:t>
+      </w:r>
+      <w:proofErr w:type="spellStart"/>
+      <w:r>
+        <w:rPr>
+          <w:color w:val="00B050"/>
+        </w:rPr>
+        <w:t>i</w:t>
+      </w:r>
+      <w:proofErr w:type="spellEnd"/>
+      <w:r>
+        <w:rPr>
+          <w:color w:val="00B050"/>
+        </w:rPr>
+        <w:t>)</w:t>
       </w:r>
       <w:r>
         <w:rPr>
@@ -1344,12 +2330,42 @@
           <w:color w:val="00B050"/>
         </w:rPr>
       </w:pPr>
-      <w:r>
-        <w:rPr>
-          <w:color w:val="00B050"/>
-        </w:rPr>
-        <w:t>affin_list[0].base_addr</w:t>
-      </w:r>
+      <w:proofErr w:type="spellStart"/>
+      <w:r>
+        <w:rPr>
+          <w:color w:val="00B050"/>
+        </w:rPr>
+        <w:t>affin_</w:t>
+      </w:r>
+      <w:proofErr w:type="gramStart"/>
+      <w:r>
+        <w:rPr>
+          <w:color w:val="00B050"/>
+        </w:rPr>
+        <w:t>list</w:t>
+      </w:r>
+      <w:proofErr w:type="spellEnd"/>
+      <w:r>
+        <w:rPr>
+          <w:color w:val="00B050"/>
+        </w:rPr>
+        <w:t>[</w:t>
+      </w:r>
+      <w:proofErr w:type="gramEnd"/>
+      <w:r>
+        <w:rPr>
+          <w:color w:val="00B050"/>
+        </w:rPr>
+        <w:t>0].</w:t>
+      </w:r>
+      <w:proofErr w:type="spellStart"/>
+      <w:r>
+        <w:rPr>
+          <w:color w:val="00B050"/>
+        </w:rPr>
+        <w:t>base_addr</w:t>
+      </w:r>
+      <w:proofErr w:type="spellEnd"/>
       <w:r>
         <w:rPr>
           <w:color w:val="00B050"/>
@@ -1360,7 +2376,21 @@
         <w:rPr>
           <w:color w:val="00B050"/>
         </w:rPr>
-        <w:t>&amp;i;</w:t>
+        <w:t>&amp;</w:t>
+      </w:r>
+      <w:proofErr w:type="spellStart"/>
+      <w:r>
+        <w:rPr>
+          <w:color w:val="00B050"/>
+        </w:rPr>
+        <w:t>i</w:t>
+      </w:r>
+      <w:proofErr w:type="spellEnd"/>
+      <w:r>
+        <w:rPr>
+          <w:color w:val="00B050"/>
+        </w:rPr>
+        <w:t>;</w:t>
       </w:r>
     </w:p>
     <w:p>
@@ -1370,18 +2400,42 @@
           <w:color w:val="00B050"/>
         </w:rPr>
       </w:pPr>
-      <w:r>
-        <w:rPr>
-          <w:color w:val="00B050"/>
-        </w:rPr>
-        <w:t>affin_list[0].</w:t>
-      </w:r>
+      <w:proofErr w:type="spellStart"/>
+      <w:r>
+        <w:rPr>
+          <w:color w:val="00B050"/>
+        </w:rPr>
+        <w:t>affin_</w:t>
+      </w:r>
+      <w:proofErr w:type="gramStart"/>
+      <w:r>
+        <w:rPr>
+          <w:color w:val="00B050"/>
+        </w:rPr>
+        <w:t>list</w:t>
+      </w:r>
+      <w:proofErr w:type="spellEnd"/>
+      <w:r>
+        <w:rPr>
+          <w:color w:val="00B050"/>
+        </w:rPr>
+        <w:t>[</w:t>
+      </w:r>
+      <w:proofErr w:type="gramEnd"/>
+      <w:r>
+        <w:rPr>
+          <w:color w:val="00B050"/>
+        </w:rPr>
+        <w:t>0].</w:t>
+      </w:r>
+      <w:proofErr w:type="spellStart"/>
       <w:r>
         <w:rPr>
           <w:color w:val="00B050"/>
         </w:rPr>
         <w:t>flags.pad_flags</w:t>
       </w:r>
+      <w:proofErr w:type="spellEnd"/>
       <w:r>
         <w:rPr>
           <w:color w:val="00B050"/>
@@ -1402,23 +2456,61 @@
           <w:color w:val="7030A0"/>
         </w:rPr>
       </w:pPr>
-      <w:r>
-        <w:rPr>
-          <w:color w:val="7030A0"/>
-        </w:rPr>
-        <w:t>affin_list[1].len</w:t>
-      </w:r>
+      <w:proofErr w:type="spellStart"/>
+      <w:r>
+        <w:rPr>
+          <w:color w:val="7030A0"/>
+        </w:rPr>
+        <w:t>affin_</w:t>
+      </w:r>
+      <w:proofErr w:type="gramStart"/>
+      <w:r>
+        <w:rPr>
+          <w:color w:val="7030A0"/>
+        </w:rPr>
+        <w:t>list</w:t>
+      </w:r>
+      <w:proofErr w:type="spellEnd"/>
+      <w:r>
+        <w:rPr>
+          <w:color w:val="7030A0"/>
+        </w:rPr>
+        <w:t>[</w:t>
+      </w:r>
+      <w:proofErr w:type="gramEnd"/>
+      <w:r>
+        <w:rPr>
+          <w:color w:val="7030A0"/>
+        </w:rPr>
+        <w:t>1].</w:t>
+      </w:r>
+      <w:proofErr w:type="spellStart"/>
+      <w:r>
+        <w:rPr>
+          <w:color w:val="7030A0"/>
+        </w:rPr>
+        <w:t>len</w:t>
+      </w:r>
+      <w:proofErr w:type="spellEnd"/>
       <w:r>
         <w:rPr>
           <w:color w:val="7030A0"/>
         </w:rPr>
         <w:t xml:space="preserve"> = </w:t>
       </w:r>
-      <w:r>
-        <w:rPr>
-          <w:color w:val="7030A0"/>
-        </w:rPr>
-        <w:t>sizeof(j)</w:t>
+      <w:proofErr w:type="spellStart"/>
+      <w:r>
+        <w:rPr>
+          <w:color w:val="7030A0"/>
+        </w:rPr>
+        <w:t>sizeof</w:t>
+      </w:r>
+      <w:proofErr w:type="spellEnd"/>
+      <w:r>
+        <w:rPr>
+          <w:color w:val="7030A0"/>
+        </w:rPr>
+        <w:t>(j)</w:t>
       </w:r>
       <w:r>
         <w:rPr>
@@ -1434,12 +2526,42 @@
           <w:color w:val="7030A0"/>
         </w:rPr>
       </w:pPr>
-      <w:r>
-        <w:rPr>
-          <w:color w:val="7030A0"/>
-        </w:rPr>
-        <w:t>affin_list[1].base_addr</w:t>
-      </w:r>
+      <w:proofErr w:type="spellStart"/>
+      <w:r>
+        <w:rPr>
+          <w:color w:val="7030A0"/>
+        </w:rPr>
+        <w:t>affin_</w:t>
+      </w:r>
+      <w:proofErr w:type="gramStart"/>
+      <w:r>
+        <w:rPr>
+          <w:color w:val="7030A0"/>
+        </w:rPr>
+        <w:t>list</w:t>
+      </w:r>
+      <w:proofErr w:type="spellEnd"/>
+      <w:r>
+        <w:rPr>
+          <w:color w:val="7030A0"/>
+        </w:rPr>
+        <w:t>[</w:t>
+      </w:r>
+      <w:proofErr w:type="gramEnd"/>
+      <w:r>
+        <w:rPr>
+          <w:color w:val="7030A0"/>
+        </w:rPr>
+        <w:t>1].</w:t>
+      </w:r>
+      <w:proofErr w:type="spellStart"/>
+      <w:r>
+        <w:rPr>
+          <w:color w:val="7030A0"/>
+        </w:rPr>
+        <w:t>base_addr</w:t>
+      </w:r>
+      <w:proofErr w:type="spellEnd"/>
       <w:r>
         <w:rPr>
           <w:color w:val="7030A0"/>
@@ -1466,12 +2588,35 @@
           <w:color w:val="7030A0"/>
         </w:rPr>
       </w:pPr>
-      <w:r>
-        <w:rPr>
-          <w:color w:val="7030A0"/>
-        </w:rPr>
-        <w:t>affin_list[1].</w:t>
-      </w:r>
+      <w:proofErr w:type="spellStart"/>
+      <w:r>
+        <w:rPr>
+          <w:color w:val="7030A0"/>
+        </w:rPr>
+        <w:t>affin_</w:t>
+      </w:r>
+      <w:proofErr w:type="gramStart"/>
+      <w:r>
+        <w:rPr>
+          <w:color w:val="7030A0"/>
+        </w:rPr>
+        <w:t>list</w:t>
+      </w:r>
+      <w:proofErr w:type="spellEnd"/>
+      <w:r>
+        <w:rPr>
+          <w:color w:val="7030A0"/>
+        </w:rPr>
+        <w:t>[</w:t>
+      </w:r>
+      <w:proofErr w:type="gramEnd"/>
+      <w:r>
+        <w:rPr>
+          <w:color w:val="7030A0"/>
+        </w:rPr>
+        <w:t>1].</w:t>
+      </w:r>
+      <w:proofErr w:type="spellStart"/>
       <w:r>
         <w:rPr>
           <w:color w:val="7030A0"/>
@@ -1494,7 +2639,14 @@
         <w:rPr>
           <w:color w:val="7030A0"/>
         </w:rPr>
-        <w:t>flags = 0</w:t>
+        <w:t>flags</w:t>
+      </w:r>
+      <w:proofErr w:type="spellEnd"/>
+      <w:r>
+        <w:rPr>
+          <w:color w:val="7030A0"/>
+        </w:rPr>
+        <w:t xml:space="preserve"> = 0</w:t>
       </w:r>
       <w:r>
         <w:rPr>
@@ -1508,29 +2660,46 @@
         <w:pStyle w:val="CodeSample"/>
       </w:pPr>
       <w:r>
-        <w:t>__kmpc_omp_</w:t>
+        <w:t>__</w:t>
+      </w:r>
+      <w:proofErr w:type="spellStart"/>
+      <w:r>
+        <w:t>kmpc_omp_</w:t>
       </w:r>
       <w:r>
         <w:t>reg_</w:t>
       </w:r>
       <w:r>
-        <w:t>task_with_affin</w:t>
+        <w:t>task_with_</w:t>
+      </w:r>
+      <w:proofErr w:type="gramStart"/>
+      <w:r>
+        <w:t>affin</w:t>
       </w:r>
       <w:r>
         <w:t>ity</w:t>
       </w:r>
+      <w:proofErr w:type="spellEnd"/>
       <w:r>
         <w:t>(</w:t>
       </w:r>
+      <w:proofErr w:type="spellStart"/>
+      <w:proofErr w:type="gramEnd"/>
       <w:r>
         <w:t>loc_struct</w:t>
       </w:r>
-      <w:r>
-        <w:t>, gtid</w:t>
-      </w:r>
+      <w:proofErr w:type="spellEnd"/>
       <w:r>
         <w:t xml:space="preserve">, </w:t>
       </w:r>
+      <w:proofErr w:type="spellStart"/>
+      <w:r>
+        <w:t>gtid</w:t>
+      </w:r>
+      <w:proofErr w:type="spellEnd"/>
+      <w:r>
+        <w:t xml:space="preserve">, </w:t>
+      </w:r>
       <w:r>
         <w:t>t</w:t>
       </w:r>
@@ -1545,18 +2714,24 @@
       <w:r>
         <w:t xml:space="preserve">                                  </w:t>
       </w:r>
+      <w:proofErr w:type="spellStart"/>
+      <w:proofErr w:type="gramStart"/>
       <w:r>
         <w:t>naff</w:t>
       </w:r>
+      <w:proofErr w:type="spellEnd"/>
+      <w:proofErr w:type="gramEnd"/>
       <w:r>
         <w:t xml:space="preserve">, </w:t>
       </w:r>
+      <w:proofErr w:type="spellStart"/>
       <w:r>
         <w:t>affin</w:t>
       </w:r>
       <w:r>
         <w:t>_list</w:t>
       </w:r>
+      <w:proofErr w:type="spellEnd"/>
       <w:r>
         <w:t>);</w:t>
       </w:r>
@@ -1566,8 +2741,21 @@
         <w:pStyle w:val="CodeSample"/>
       </w:pPr>
       <w:r>
-        <w:t>__kmpc_omp_task(</w:t>
-      </w:r>
+        <w:t>__</w:t>
+      </w:r>
+      <w:proofErr w:type="spellStart"/>
+      <w:r>
+        <w:t>kmpc_omp_</w:t>
+      </w:r>
+      <w:proofErr w:type="gramStart"/>
+      <w:r>
+        <w:t>task</w:t>
+      </w:r>
+      <w:proofErr w:type="spellEnd"/>
+      <w:r>
+        <w:t>(</w:t>
+      </w:r>
+      <w:proofErr w:type="gramEnd"/>
       <w:r>
         <w:t>...</w:t>
       </w:r>
@@ -1581,10 +2769,18 @@
         <w:t xml:space="preserve">); // </w:t>
       </w:r>
       <w:r>
-        <w:t>__kmp_</w:t>
-      </w:r>
-      <w:r>
-        <w:t>omp_task_with_deps(...t...);</w:t>
+        <w:t>__</w:t>
+      </w:r>
+      <w:proofErr w:type="spellStart"/>
+      <w:r>
+        <w:t>kmp_</w:t>
+      </w:r>
+      <w:r>
+        <w:t>omp_task_with_deps</w:t>
+      </w:r>
+      <w:proofErr w:type="spellEnd"/>
+      <w:r>
+        <w:t>(...t...);</w:t>
       </w:r>
     </w:p>
     <w:p>
@@ -1617,16 +2813,36 @@
       <w:pPr>
         <w:pStyle w:val="CodeSample"/>
       </w:pPr>
-      <w:r>
-        <w:t>int i = 32;</w:t>
+      <w:proofErr w:type="spellStart"/>
+      <w:proofErr w:type="gramStart"/>
+      <w:r>
+        <w:t>int</w:t>
+      </w:r>
+      <w:proofErr w:type="spellEnd"/>
+      <w:proofErr w:type="gramEnd"/>
+      <w:r>
+        <w:t xml:space="preserve"> </w:t>
+      </w:r>
+      <w:proofErr w:type="spellStart"/>
+      <w:r>
+        <w:t>i</w:t>
+      </w:r>
+      <w:proofErr w:type="spellEnd"/>
+      <w:r>
+        <w:t xml:space="preserve"> = 32;</w:t>
       </w:r>
     </w:p>
     <w:p>
       <w:pPr>
         <w:pStyle w:val="CodeSample"/>
       </w:pPr>
-      <w:r>
-        <w:t>double j = 3.14;</w:t>
+      <w:proofErr w:type="gramStart"/>
+      <w:r>
+        <w:t>double</w:t>
+      </w:r>
+      <w:proofErr w:type="gramEnd"/>
+      <w:r>
+        <w:t xml:space="preserve"> j = 3.14;</w:t>
       </w:r>
     </w:p>
     <w:p>
@@ -1634,8 +2850,26 @@
         <w:pStyle w:val="CodeSample"/>
       </w:pPr>
       <w:r>
-        <w:t>#pragma omp task affinity(i</w:t>
-      </w:r>
+        <w:t xml:space="preserve">#pragma </w:t>
+      </w:r>
+      <w:proofErr w:type="spellStart"/>
+      <w:r>
+        <w:t>omp</w:t>
+      </w:r>
+      <w:proofErr w:type="spellEnd"/>
+      <w:r>
+        <w:t xml:space="preserve"> task </w:t>
+      </w:r>
+      <w:proofErr w:type="gramStart"/>
+      <w:r>
+        <w:t>affinity(</w:t>
+      </w:r>
+      <w:proofErr w:type="spellStart"/>
+      <w:proofErr w:type="gramEnd"/>
+      <w:r>
+        <w:t>i</w:t>
+      </w:r>
+      <w:proofErr w:type="spellEnd"/>
       <w:r>
         <w:t xml:space="preserve">) </w:t>
       </w:r>
@@ -1670,7 +2904,36 @@
         <w:pStyle w:val="CodeSample"/>
       </w:pPr>
       <w:r>
-        <w:t xml:space="preserve">t = __kmpc_omp_task_alloc(loc_struct, gtid, &lt;flags&gt;,    </w:t>
+        <w:t>t = __</w:t>
+      </w:r>
+      <w:proofErr w:type="spellStart"/>
+      <w:r>
+        <w:t>kmpc_omp_task_</w:t>
+      </w:r>
+      <w:proofErr w:type="gramStart"/>
+      <w:r>
+        <w:t>alloc</w:t>
+      </w:r>
+      <w:proofErr w:type="spellEnd"/>
+      <w:r>
+        <w:t>(</w:t>
+      </w:r>
+      <w:proofErr w:type="spellStart"/>
+      <w:proofErr w:type="gramEnd"/>
+      <w:r>
+        <w:t>loc_struct</w:t>
+      </w:r>
+      <w:proofErr w:type="spellEnd"/>
+      <w:r>
+        <w:t xml:space="preserve">, </w:t>
+      </w:r>
+      <w:proofErr w:type="spellStart"/>
+      <w:r>
+        <w:t>gtid</w:t>
+      </w:r>
+      <w:proofErr w:type="spellEnd"/>
+      <w:r>
+        <w:t xml:space="preserve">, &lt;flags&gt;,    </w:t>
       </w:r>
     </w:p>
     <w:p>
@@ -1678,27 +2941,86 @@
         <w:pStyle w:val="CodeSample"/>
       </w:pPr>
       <w:r>
-        <w:t xml:space="preserve">     &lt;sizeof_kmp_task_t&gt;, &lt;sizeof_shareds&gt;, task_entry);</w:t>
+        <w:t xml:space="preserve">     &lt;</w:t>
+      </w:r>
+      <w:proofErr w:type="spellStart"/>
+      <w:r>
+        <w:t>sizeof_kmp_task_t</w:t>
+      </w:r>
+      <w:proofErr w:type="spellEnd"/>
+      <w:r>
+        <w:t>&gt;, &lt;</w:t>
+      </w:r>
+      <w:proofErr w:type="spellStart"/>
+      <w:r>
+        <w:t>sizeof_shareds</w:t>
+      </w:r>
+      <w:proofErr w:type="spellEnd"/>
+      <w:r>
+        <w:t xml:space="preserve">&gt;, </w:t>
+      </w:r>
+      <w:proofErr w:type="spellStart"/>
+      <w:r>
+        <w:t>task_entry</w:t>
+      </w:r>
+      <w:proofErr w:type="spellEnd"/>
+      <w:r>
+        <w:t>);</w:t>
       </w:r>
     </w:p>
     <w:p>
       <w:pPr>
         <w:pStyle w:val="CodeSample"/>
       </w:pPr>
-      <w:r>
-        <w:t>int naff = 2;</w:t>
+      <w:proofErr w:type="spellStart"/>
+      <w:proofErr w:type="gramStart"/>
+      <w:r>
+        <w:t>int</w:t>
+      </w:r>
+      <w:proofErr w:type="spellEnd"/>
+      <w:proofErr w:type="gramEnd"/>
+      <w:r>
+        <w:t xml:space="preserve"> </w:t>
+      </w:r>
+      <w:proofErr w:type="spellStart"/>
+      <w:r>
+        <w:t>naff</w:t>
+      </w:r>
+      <w:proofErr w:type="spellEnd"/>
+      <w:r>
+        <w:t xml:space="preserve"> = 2;</w:t>
       </w:r>
     </w:p>
     <w:p>
       <w:pPr>
         <w:pStyle w:val="CodeSample"/>
       </w:pPr>
-      <w:r>
-        <w:t>kmp_task_affinity_info_t affin_list[</w:t>
-      </w:r>
+      <w:proofErr w:type="spellStart"/>
+      <w:r>
+        <w:t>kmp_task_affinity_info_t</w:t>
+      </w:r>
+      <w:proofErr w:type="spellEnd"/>
+      <w:r>
+        <w:t xml:space="preserve"> </w:t>
+      </w:r>
+      <w:proofErr w:type="spellStart"/>
+      <w:r>
+        <w:t>affin_</w:t>
+      </w:r>
+      <w:proofErr w:type="gramStart"/>
+      <w:r>
+        <w:t>list</w:t>
+      </w:r>
+      <w:proofErr w:type="spellEnd"/>
+      <w:r>
+        <w:t>[</w:t>
+      </w:r>
+      <w:proofErr w:type="spellStart"/>
+      <w:proofErr w:type="gramEnd"/>
       <w:r>
         <w:t>naff</w:t>
       </w:r>
+      <w:proofErr w:type="spellEnd"/>
       <w:r>
         <w:t>];</w:t>
       </w:r>
@@ -1710,11 +3032,75 @@
           <w:color w:val="00B050"/>
         </w:rPr>
       </w:pPr>
-      <w:r>
-        <w:rPr>
-          <w:color w:val="00B050"/>
-        </w:rPr>
-        <w:t>affin_list[0].len = sizeof(i);</w:t>
+      <w:proofErr w:type="spellStart"/>
+      <w:r>
+        <w:rPr>
+          <w:color w:val="00B050"/>
+        </w:rPr>
+        <w:t>affin_</w:t>
+      </w:r>
+      <w:proofErr w:type="gramStart"/>
+      <w:r>
+        <w:rPr>
+          <w:color w:val="00B050"/>
+        </w:rPr>
+        <w:t>list</w:t>
+      </w:r>
+      <w:proofErr w:type="spellEnd"/>
+      <w:r>
+        <w:rPr>
+          <w:color w:val="00B050"/>
+        </w:rPr>
+        <w:t>[</w:t>
+      </w:r>
+      <w:proofErr w:type="gramEnd"/>
+      <w:r>
+        <w:rPr>
+          <w:color w:val="00B050"/>
+        </w:rPr>
+        <w:t>0].</w:t>
+      </w:r>
+      <w:proofErr w:type="spellStart"/>
+      <w:r>
+        <w:rPr>
+          <w:color w:val="00B050"/>
+        </w:rPr>
+        <w:t>len</w:t>
+      </w:r>
+      <w:proofErr w:type="spellEnd"/>
+      <w:r>
+        <w:rPr>
+          <w:color w:val="00B050"/>
+        </w:rPr>
+        <w:t xml:space="preserve"> = </w:t>
+      </w:r>
+      <w:proofErr w:type="spellStart"/>
+      <w:r>
+        <w:rPr>
+          <w:color w:val="00B050"/>
+        </w:rPr>
+        <w:t>sizeof</w:t>
+      </w:r>
+      <w:proofErr w:type="spellEnd"/>
+      <w:r>
+        <w:rPr>
+          <w:color w:val="00B050"/>
+        </w:rPr>
+        <w:t>(</w:t>
+      </w:r>
+      <w:proofErr w:type="spellStart"/>
+      <w:r>
+        <w:rPr>
+          <w:color w:val="00B050"/>
+        </w:rPr>
+        <w:t>i</w:t>
+      </w:r>
+      <w:proofErr w:type="spellEnd"/>
+      <w:r>
+        <w:rPr>
+          <w:color w:val="00B050"/>
+        </w:rPr>
+        <w:t>);</w:t>
       </w:r>
     </w:p>
     <w:p>
@@ -1724,11 +3110,61 @@
           <w:color w:val="00B050"/>
         </w:rPr>
       </w:pPr>
-      <w:r>
-        <w:rPr>
-          <w:color w:val="00B050"/>
-        </w:rPr>
-        <w:t>affin_list[0].base_addr = &amp;i;</w:t>
+      <w:proofErr w:type="spellStart"/>
+      <w:r>
+        <w:rPr>
+          <w:color w:val="00B050"/>
+        </w:rPr>
+        <w:t>affin_</w:t>
+      </w:r>
+      <w:proofErr w:type="gramStart"/>
+      <w:r>
+        <w:rPr>
+          <w:color w:val="00B050"/>
+        </w:rPr>
+        <w:t>list</w:t>
+      </w:r>
+      <w:proofErr w:type="spellEnd"/>
+      <w:r>
+        <w:rPr>
+          <w:color w:val="00B050"/>
+        </w:rPr>
+        <w:t>[</w:t>
+      </w:r>
+      <w:proofErr w:type="gramEnd"/>
+      <w:r>
+        <w:rPr>
+          <w:color w:val="00B050"/>
+        </w:rPr>
+        <w:t>0].</w:t>
+      </w:r>
+      <w:proofErr w:type="spellStart"/>
+      <w:r>
+        <w:rPr>
+          <w:color w:val="00B050"/>
+        </w:rPr>
+        <w:t>base_addr</w:t>
+      </w:r>
+      <w:proofErr w:type="spellEnd"/>
+      <w:r>
+        <w:rPr>
+          <w:color w:val="00B050"/>
+        </w:rPr>
+        <w:t xml:space="preserve"> = &amp;</w:t>
+      </w:r>
+      <w:proofErr w:type="spellStart"/>
+      <w:r>
+        <w:rPr>
+          <w:color w:val="00B050"/>
+        </w:rPr>
+        <w:t>i</w:t>
+      </w:r>
+      <w:proofErr w:type="spellEnd"/>
+      <w:r>
+        <w:rPr>
+          <w:color w:val="00B050"/>
+        </w:rPr>
+        <w:t>;</w:t>
       </w:r>
     </w:p>
     <w:p>
@@ -1738,11 +3174,47 @@
           <w:color w:val="00B050"/>
         </w:rPr>
       </w:pPr>
-      <w:r>
-        <w:rPr>
-          <w:color w:val="00B050"/>
-        </w:rPr>
-        <w:t>affin_list[0].flags.pad_flags = 0;</w:t>
+      <w:proofErr w:type="spellStart"/>
+      <w:r>
+        <w:rPr>
+          <w:color w:val="00B050"/>
+        </w:rPr>
+        <w:t>affin_</w:t>
+      </w:r>
+      <w:proofErr w:type="gramStart"/>
+      <w:r>
+        <w:rPr>
+          <w:color w:val="00B050"/>
+        </w:rPr>
+        <w:t>list</w:t>
+      </w:r>
+      <w:proofErr w:type="spellEnd"/>
+      <w:r>
+        <w:rPr>
+          <w:color w:val="00B050"/>
+        </w:rPr>
+        <w:t>[</w:t>
+      </w:r>
+      <w:proofErr w:type="gramEnd"/>
+      <w:r>
+        <w:rPr>
+          <w:color w:val="00B050"/>
+        </w:rPr>
+        <w:t>0].</w:t>
+      </w:r>
+      <w:proofErr w:type="spellStart"/>
+      <w:r>
+        <w:rPr>
+          <w:color w:val="00B050"/>
+        </w:rPr>
+        <w:t>flags.pad_flags</w:t>
+      </w:r>
+      <w:proofErr w:type="spellEnd"/>
+      <w:r>
+        <w:rPr>
+          <w:color w:val="00B050"/>
+        </w:rPr>
+        <w:t xml:space="preserve"> = 0;</w:t>
       </w:r>
     </w:p>
     <w:p>
@@ -1752,11 +3224,61 @@
           <w:color w:val="7030A0"/>
         </w:rPr>
       </w:pPr>
-      <w:r>
-        <w:rPr>
-          <w:color w:val="7030A0"/>
-        </w:rPr>
-        <w:t>affin_list[1].len = sizeof(j);</w:t>
+      <w:proofErr w:type="spellStart"/>
+      <w:r>
+        <w:rPr>
+          <w:color w:val="7030A0"/>
+        </w:rPr>
+        <w:t>affin_</w:t>
+      </w:r>
+      <w:proofErr w:type="gramStart"/>
+      <w:r>
+        <w:rPr>
+          <w:color w:val="7030A0"/>
+        </w:rPr>
+        <w:t>list</w:t>
+      </w:r>
+      <w:proofErr w:type="spellEnd"/>
+      <w:r>
+        <w:rPr>
+          <w:color w:val="7030A0"/>
+        </w:rPr>
+        <w:t>[</w:t>
+      </w:r>
+      <w:proofErr w:type="gramEnd"/>
+      <w:r>
+        <w:rPr>
+          <w:color w:val="7030A0"/>
+        </w:rPr>
+        <w:t>1].</w:t>
+      </w:r>
+      <w:proofErr w:type="spellStart"/>
+      <w:r>
+        <w:rPr>
+          <w:color w:val="7030A0"/>
+        </w:rPr>
+        <w:t>len</w:t>
+      </w:r>
+      <w:proofErr w:type="spellEnd"/>
+      <w:r>
+        <w:rPr>
+          <w:color w:val="7030A0"/>
+        </w:rPr>
+        <w:t xml:space="preserve"> = </w:t>
+      </w:r>
+      <w:proofErr w:type="spellStart"/>
+      <w:r>
+        <w:rPr>
+          <w:color w:val="7030A0"/>
+        </w:rPr>
+        <w:t>sizeof</w:t>
+      </w:r>
+      <w:proofErr w:type="spellEnd"/>
+      <w:r>
+        <w:rPr>
+          <w:color w:val="7030A0"/>
+        </w:rPr>
+        <w:t>(j);</w:t>
       </w:r>
     </w:p>
     <w:p>
@@ -1766,11 +3288,47 @@
           <w:color w:val="7030A0"/>
         </w:rPr>
       </w:pPr>
-      <w:r>
-        <w:rPr>
-          <w:color w:val="7030A0"/>
-        </w:rPr>
-        <w:t>affin_list[1].base_addr = &amp;j;</w:t>
+      <w:proofErr w:type="spellStart"/>
+      <w:r>
+        <w:rPr>
+          <w:color w:val="7030A0"/>
+        </w:rPr>
+        <w:t>affin_</w:t>
+      </w:r>
+      <w:proofErr w:type="gramStart"/>
+      <w:r>
+        <w:rPr>
+          <w:color w:val="7030A0"/>
+        </w:rPr>
+        <w:t>list</w:t>
+      </w:r>
+      <w:proofErr w:type="spellEnd"/>
+      <w:r>
+        <w:rPr>
+          <w:color w:val="7030A0"/>
+        </w:rPr>
+        <w:t>[</w:t>
+      </w:r>
+      <w:proofErr w:type="gramEnd"/>
+      <w:r>
+        <w:rPr>
+          <w:color w:val="7030A0"/>
+        </w:rPr>
+        <w:t>1].</w:t>
+      </w:r>
+      <w:proofErr w:type="spellStart"/>
+      <w:r>
+        <w:rPr>
+          <w:color w:val="7030A0"/>
+        </w:rPr>
+        <w:t>base_addr</w:t>
+      </w:r>
+      <w:proofErr w:type="spellEnd"/>
+      <w:r>
+        <w:rPr>
+          <w:color w:val="7030A0"/>
+        </w:rPr>
+        <w:t xml:space="preserve"> = &amp;j;</w:t>
       </w:r>
     </w:p>
     <w:p>
@@ -1780,11 +3338,47 @@
           <w:color w:val="7030A0"/>
         </w:rPr>
       </w:pPr>
-      <w:r>
-        <w:rPr>
-          <w:color w:val="7030A0"/>
-        </w:rPr>
-        <w:t>affin_list[1].flags.pad_flags = 0;</w:t>
+      <w:proofErr w:type="spellStart"/>
+      <w:r>
+        <w:rPr>
+          <w:color w:val="7030A0"/>
+        </w:rPr>
+        <w:t>affin_</w:t>
+      </w:r>
+      <w:proofErr w:type="gramStart"/>
+      <w:r>
+        <w:rPr>
+          <w:color w:val="7030A0"/>
+        </w:rPr>
+        <w:t>list</w:t>
+      </w:r>
+      <w:proofErr w:type="spellEnd"/>
+      <w:r>
+        <w:rPr>
+          <w:color w:val="7030A0"/>
+        </w:rPr>
+        <w:t>[</w:t>
+      </w:r>
+      <w:proofErr w:type="gramEnd"/>
+      <w:r>
+        <w:rPr>
+          <w:color w:val="7030A0"/>
+        </w:rPr>
+        <w:t>1].</w:t>
+      </w:r>
+      <w:proofErr w:type="spellStart"/>
+      <w:r>
+        <w:rPr>
+          <w:color w:val="7030A0"/>
+        </w:rPr>
+        <w:t>flags.pad_flags</w:t>
+      </w:r>
+      <w:proofErr w:type="spellEnd"/>
+      <w:r>
+        <w:rPr>
+          <w:color w:val="7030A0"/>
+        </w:rPr>
+        <w:t xml:space="preserve"> = 0;</w:t>
       </w:r>
     </w:p>
     <w:p>
@@ -1792,7 +3386,36 @@
         <w:pStyle w:val="CodeSample"/>
       </w:pPr>
       <w:r>
-        <w:t xml:space="preserve">__kmpc_omp_reg_task_with_affinity(loc_struct, gtid, t, </w:t>
+        <w:t>__</w:t>
+      </w:r>
+      <w:proofErr w:type="spellStart"/>
+      <w:r>
+        <w:t>kmpc_omp_reg_task_with_</w:t>
+      </w:r>
+      <w:proofErr w:type="gramStart"/>
+      <w:r>
+        <w:t>affinity</w:t>
+      </w:r>
+      <w:proofErr w:type="spellEnd"/>
+      <w:r>
+        <w:t>(</w:t>
+      </w:r>
+      <w:proofErr w:type="spellStart"/>
+      <w:proofErr w:type="gramEnd"/>
+      <w:r>
+        <w:t>loc_struct</w:t>
+      </w:r>
+      <w:proofErr w:type="spellEnd"/>
+      <w:r>
+        <w:t xml:space="preserve">, </w:t>
+      </w:r>
+      <w:proofErr w:type="spellStart"/>
+      <w:r>
+        <w:t>gtid</w:t>
+      </w:r>
+      <w:proofErr w:type="spellEnd"/>
+      <w:r>
+        <w:t xml:space="preserve">, t, </w:t>
       </w:r>
     </w:p>
     <w:p>
@@ -1800,7 +3423,25 @@
         <w:pStyle w:val="CodeSample"/>
       </w:pPr>
       <w:r>
-        <w:t xml:space="preserve">                                  naff, affin_list);</w:t>
+        <w:t xml:space="preserve">                                  </w:t>
+      </w:r>
+      <w:proofErr w:type="spellStart"/>
+      <w:proofErr w:type="gramStart"/>
+      <w:r>
+        <w:t>naff</w:t>
+      </w:r>
+      <w:proofErr w:type="spellEnd"/>
+      <w:proofErr w:type="gramEnd"/>
+      <w:r>
+        <w:t xml:space="preserve">, </w:t>
+      </w:r>
+      <w:proofErr w:type="spellStart"/>
+      <w:r>
+        <w:t>affin_list</w:t>
+      </w:r>
+      <w:proofErr w:type="spellEnd"/>
+      <w:r>
+        <w:t>);</w:t>
       </w:r>
     </w:p>
     <w:p>
@@ -1808,7 +3449,31 @@
         <w:pStyle w:val="CodeSample"/>
       </w:pPr>
       <w:r>
-        <w:t>__kmpc_omp_task(...t...); // __kmp_omp_task_with_deps(...t...);</w:t>
+        <w:t>__</w:t>
+      </w:r>
+      <w:proofErr w:type="spellStart"/>
+      <w:r>
+        <w:t>kmpc_omp_</w:t>
+      </w:r>
+      <w:proofErr w:type="gramStart"/>
+      <w:r>
+        <w:t>task</w:t>
+      </w:r>
+      <w:proofErr w:type="spellEnd"/>
+      <w:r>
+        <w:t>(</w:t>
+      </w:r>
+      <w:proofErr w:type="gramEnd"/>
+      <w:r>
+        <w:t>...t...); // __</w:t>
+      </w:r>
+      <w:proofErr w:type="spellStart"/>
+      <w:r>
+        <w:t>kmp_omp_task_with_deps</w:t>
+      </w:r>
+      <w:proofErr w:type="spellEnd"/>
+      <w:r>
+        <w:t>(...t...);</w:t>
       </w:r>
     </w:p>
     <w:p>
@@ -1841,21 +3506,43 @@
       <w:pPr>
         <w:pStyle w:val="CodeSample"/>
       </w:pPr>
+      <w:proofErr w:type="spellStart"/>
+      <w:proofErr w:type="gramStart"/>
       <w:r>
         <w:lastRenderedPageBreak/>
-        <w:t>int **a = init_this_thing();</w:t>
+        <w:t>int</w:t>
+      </w:r>
+      <w:proofErr w:type="spellEnd"/>
+      <w:proofErr w:type="gramEnd"/>
+      <w:r>
+        <w:t xml:space="preserve"> **a = </w:t>
+      </w:r>
+      <w:proofErr w:type="spellStart"/>
+      <w:r>
+        <w:t>init_this_thing</w:t>
+      </w:r>
+      <w:proofErr w:type="spellEnd"/>
+      <w:r>
+        <w:t>();</w:t>
       </w:r>
     </w:p>
     <w:p>
       <w:pPr>
         <w:pStyle w:val="CodeSample"/>
       </w:pPr>
-      <w:r>
-        <w:t xml:space="preserve">double </w:t>
-      </w:r>
+      <w:proofErr w:type="gramStart"/>
+      <w:r>
+        <w:t>double</w:t>
+      </w:r>
+      <w:proofErr w:type="gramEnd"/>
+      <w:r>
+        <w:t xml:space="preserve"> </w:t>
+      </w:r>
+      <w:proofErr w:type="spellStart"/>
       <w:r>
         <w:t>deliciouos_pi</w:t>
       </w:r>
+      <w:proofErr w:type="spellEnd"/>
       <w:r>
         <w:t xml:space="preserve"> = 3.14</w:t>
       </w:r>
@@ -1868,20 +3555,32 @@
         <w:pStyle w:val="CodeSample"/>
       </w:pPr>
       <w:r>
-        <w:t xml:space="preserve">#pragma omp task </w:t>
-      </w:r>
+        <w:t xml:space="preserve">#pragma </w:t>
+      </w:r>
+      <w:proofErr w:type="spellStart"/>
+      <w:r>
+        <w:t>omp</w:t>
+      </w:r>
+      <w:proofErr w:type="spellEnd"/>
+      <w:r>
+        <w:t xml:space="preserve"> task </w:t>
+      </w:r>
+      <w:proofErr w:type="gramStart"/>
       <w:r>
         <w:rPr>
           <w:color w:val="00B050"/>
         </w:rPr>
         <w:t>affinity(</w:t>
       </w:r>
+      <w:proofErr w:type="spellStart"/>
+      <w:proofErr w:type="gramEnd"/>
       <w:r>
         <w:rPr>
           <w:color w:val="00B050"/>
         </w:rPr>
         <w:t>deliciouos_pi</w:t>
       </w:r>
+      <w:proofErr w:type="spellEnd"/>
       <w:r>
         <w:rPr>
           <w:color w:val="00B050"/>
@@ -1895,7 +3594,173 @@
         <w:rPr>
           <w:color w:val="7030A0"/>
         </w:rPr>
-        <w:t>affinity(a[i][j]: i=0:</w:t>
+        <w:t>affinity(a[</w:t>
+      </w:r>
+      <w:proofErr w:type="spellStart"/>
+      <w:r>
+        <w:rPr>
+          <w:color w:val="7030A0"/>
+        </w:rPr>
+        <w:t>i</w:t>
+      </w:r>
+      <w:proofErr w:type="spellEnd"/>
+      <w:r>
+        <w:rPr>
+          <w:color w:val="7030A0"/>
+        </w:rPr>
+        <w:t>][</w:t>
+      </w:r>
+      <w:r>
+        <w:rPr>
+          <w:color w:val="7030A0"/>
+        </w:rPr>
+        <w:t>0</w:t>
+      </w:r>
+      <w:r>
+        <w:rPr>
+          <w:color w:val="7030A0"/>
+        </w:rPr>
+        <w:t xml:space="preserve">]: </w:t>
+      </w:r>
+      <w:proofErr w:type="spellStart"/>
+      <w:r>
+        <w:rPr>
+          <w:color w:val="7030A0"/>
+        </w:rPr>
+        <w:t>i</w:t>
+      </w:r>
+      <w:proofErr w:type="spellEnd"/>
+      <w:r>
+        <w:rPr>
+          <w:color w:val="7030A0"/>
+        </w:rPr>
+        <w:t>=0:</w:t>
+      </w:r>
+      <w:r>
+        <w:rPr>
+          <w:color w:val="7030A0"/>
+        </w:rPr>
+        <w:t>n</w:t>
+      </w:r>
+      <w:r>
+        <w:rPr>
+          <w:color w:val="7030A0"/>
+        </w:rPr>
+        <w:t>)</w:t>
+      </w:r>
+    </w:p>
+    <w:p>
+      <w:pPr>
+        <w:rPr>
+          <w:rFonts w:cstheme="minorHAnsi"/>
+        </w:rPr>
+      </w:pPr>
+      <w:r>
+        <w:rPr>
+          <w:rFonts w:cstheme="minorHAnsi"/>
+        </w:rPr>
+        <w:t>Will become:</w:t>
+      </w:r>
+    </w:p>
+    <w:p>
+      <w:pPr>
+        <w:pStyle w:val="CodeSample"/>
+      </w:pPr>
+      <w:r>
+        <w:t>t = __</w:t>
+      </w:r>
+      <w:proofErr w:type="spellStart"/>
+      <w:r>
+        <w:t>kmpc_omp_task_</w:t>
+      </w:r>
+      <w:proofErr w:type="gramStart"/>
+      <w:r>
+        <w:t>alloc</w:t>
+      </w:r>
+      <w:proofErr w:type="spellEnd"/>
+      <w:r>
+        <w:t>(</w:t>
+      </w:r>
+      <w:proofErr w:type="spellStart"/>
+      <w:proofErr w:type="gramEnd"/>
+      <w:r>
+        <w:t>loc_struct</w:t>
+      </w:r>
+      <w:proofErr w:type="spellEnd"/>
+      <w:r>
+        <w:t xml:space="preserve">, </w:t>
+      </w:r>
+      <w:proofErr w:type="spellStart"/>
+      <w:r>
+        <w:t>gtid</w:t>
+      </w:r>
+      <w:proofErr w:type="spellEnd"/>
+      <w:r>
+        <w:t xml:space="preserve">, &lt;flags&gt;,    </w:t>
+      </w:r>
+    </w:p>
+    <w:p>
+      <w:pPr>
+        <w:pStyle w:val="CodeSample"/>
+      </w:pPr>
+      <w:r>
+        <w:t xml:space="preserve">     &lt;</w:t>
+      </w:r>
+      <w:proofErr w:type="spellStart"/>
+      <w:r>
+        <w:t>sizeof_kmp_task_t</w:t>
+      </w:r>
+      <w:proofErr w:type="spellEnd"/>
+      <w:r>
+        <w:t>&gt;, &lt;</w:t>
+      </w:r>
+      <w:proofErr w:type="spellStart"/>
+      <w:r>
+        <w:t>sizeof_shareds</w:t>
+      </w:r>
+      <w:proofErr w:type="spellEnd"/>
+      <w:r>
+        <w:t xml:space="preserve">&gt;, </w:t>
+      </w:r>
+      <w:proofErr w:type="spellStart"/>
+      <w:r>
+        <w:t>task_entry</w:t>
+      </w:r>
+      <w:proofErr w:type="spellEnd"/>
+      <w:r>
+        <w:t>);</w:t>
+      </w:r>
+    </w:p>
+    <w:p>
+      <w:pPr>
+        <w:pStyle w:val="CodeSample"/>
+      </w:pPr>
+      <w:proofErr w:type="spellStart"/>
+      <w:proofErr w:type="gramStart"/>
+      <w:r>
+        <w:t>int</w:t>
+      </w:r>
+      <w:proofErr w:type="spellEnd"/>
+      <w:proofErr w:type="gramEnd"/>
+      <w:r>
+        <w:t xml:space="preserve"> </w:t>
+      </w:r>
+      <w:proofErr w:type="spellStart"/>
+      <w:r>
+        <w:t>naff</w:t>
+      </w:r>
+      <w:proofErr w:type="spellEnd"/>
+      <w:r>
+        <w:t xml:space="preserve"> = </w:t>
+      </w:r>
+      <w:r>
+        <w:rPr>
+          <w:color w:val="00B050"/>
+        </w:rPr>
+        <w:t>1</w:t>
+      </w:r>
+      <w:r>
+        <w:t xml:space="preserve"> + </w:t>
       </w:r>
       <w:r>
         <w:rPr>
@@ -1904,254 +3769,632 @@
         <w:t>j</w:t>
       </w:r>
       <w:r>
-        <w:rPr>
-          <w:color w:val="7030A0"/>
-        </w:rPr>
-        <w:t>)</w:t>
-      </w:r>
-    </w:p>
-    <w:p>
-      <w:pPr>
-        <w:rPr>
-          <w:rFonts w:cstheme="minorHAnsi"/>
-        </w:rPr>
-      </w:pPr>
-      <w:r>
-        <w:rPr>
-          <w:rFonts w:cstheme="minorHAnsi"/>
-        </w:rPr>
-        <w:t>Will become:</w:t>
+        <w:t>;</w:t>
       </w:r>
     </w:p>
     <w:p>
       <w:pPr>
         <w:pStyle w:val="CodeSample"/>
       </w:pPr>
-      <w:r>
-        <w:t xml:space="preserve">t = __kmpc_omp_task_alloc(loc_struct, gtid, &lt;flags&gt;,    </w:t>
+      <w:proofErr w:type="spellStart"/>
+      <w:r>
+        <w:t>kmp_task_affinity_info_t</w:t>
+      </w:r>
+      <w:proofErr w:type="spellEnd"/>
+      <w:r>
+        <w:t xml:space="preserve"> </w:t>
+      </w:r>
+      <w:proofErr w:type="spellStart"/>
+      <w:r>
+        <w:t>affin_</w:t>
+      </w:r>
+      <w:proofErr w:type="gramStart"/>
+      <w:r>
+        <w:t>list</w:t>
+      </w:r>
+      <w:proofErr w:type="spellEnd"/>
+      <w:r>
+        <w:t>[</w:t>
+      </w:r>
+      <w:proofErr w:type="spellStart"/>
+      <w:proofErr w:type="gramEnd"/>
+      <w:r>
+        <w:t>naff</w:t>
+      </w:r>
+      <w:proofErr w:type="spellEnd"/>
+      <w:r>
+        <w:t>];</w:t>
       </w:r>
     </w:p>
     <w:p>
       <w:pPr>
         <w:pStyle w:val="CodeSample"/>
-      </w:pPr>
-      <w:r>
-        <w:t xml:space="preserve">     &lt;sizeof_kmp_task_t&gt;, &lt;sizeof_shareds&gt;, task_entry);</w:t>
+        <w:rPr>
+          <w:color w:val="00B050"/>
+        </w:rPr>
+      </w:pPr>
+      <w:proofErr w:type="spellStart"/>
+      <w:r>
+        <w:rPr>
+          <w:color w:val="00B050"/>
+        </w:rPr>
+        <w:t>affin_</w:t>
+      </w:r>
+      <w:proofErr w:type="gramStart"/>
+      <w:r>
+        <w:rPr>
+          <w:color w:val="00B050"/>
+        </w:rPr>
+        <w:t>list</w:t>
+      </w:r>
+      <w:proofErr w:type="spellEnd"/>
+      <w:r>
+        <w:rPr>
+          <w:color w:val="00B050"/>
+        </w:rPr>
+        <w:t>[</w:t>
+      </w:r>
+      <w:proofErr w:type="gramEnd"/>
+      <w:r>
+        <w:rPr>
+          <w:color w:val="00B050"/>
+        </w:rPr>
+        <w:t>0].</w:t>
+      </w:r>
+      <w:proofErr w:type="spellStart"/>
+      <w:r>
+        <w:rPr>
+          <w:color w:val="00B050"/>
+        </w:rPr>
+        <w:t>len</w:t>
+      </w:r>
+      <w:proofErr w:type="spellEnd"/>
+      <w:r>
+        <w:rPr>
+          <w:color w:val="00B050"/>
+        </w:rPr>
+        <w:t xml:space="preserve"> = </w:t>
+      </w:r>
+      <w:proofErr w:type="spellStart"/>
+      <w:r>
+        <w:rPr>
+          <w:color w:val="00B050"/>
+        </w:rPr>
+        <w:t>sizeof</w:t>
+      </w:r>
+      <w:proofErr w:type="spellEnd"/>
+      <w:r>
+        <w:rPr>
+          <w:color w:val="00B050"/>
+        </w:rPr>
+        <w:t>(</w:t>
+      </w:r>
+      <w:proofErr w:type="spellStart"/>
+      <w:r>
+        <w:rPr>
+          <w:color w:val="00B050"/>
+        </w:rPr>
+        <w:t>deliciouos_pi</w:t>
+      </w:r>
+      <w:proofErr w:type="spellEnd"/>
+      <w:r>
+        <w:rPr>
+          <w:color w:val="00B050"/>
+        </w:rPr>
+        <w:t>);</w:t>
       </w:r>
     </w:p>
     <w:p>
       <w:pPr>
         <w:pStyle w:val="CodeSample"/>
-      </w:pPr>
-      <w:r>
-        <w:t>int naff</w:t>
-      </w:r>
-      <w:r>
+        <w:rPr>
+          <w:color w:val="00B050"/>
+        </w:rPr>
+      </w:pPr>
+      <w:proofErr w:type="spellStart"/>
+      <w:r>
+        <w:rPr>
+          <w:color w:val="00B050"/>
+        </w:rPr>
+        <w:t>affin_</w:t>
+      </w:r>
+      <w:proofErr w:type="gramStart"/>
+      <w:r>
+        <w:rPr>
+          <w:color w:val="00B050"/>
+        </w:rPr>
+        <w:t>list</w:t>
+      </w:r>
+      <w:proofErr w:type="spellEnd"/>
+      <w:r>
+        <w:rPr>
+          <w:color w:val="00B050"/>
+        </w:rPr>
+        <w:t>[</w:t>
+      </w:r>
+      <w:proofErr w:type="gramEnd"/>
+      <w:r>
+        <w:rPr>
+          <w:color w:val="00B050"/>
+        </w:rPr>
+        <w:t>0].</w:t>
+      </w:r>
+      <w:proofErr w:type="spellStart"/>
+      <w:r>
+        <w:rPr>
+          <w:color w:val="00B050"/>
+        </w:rPr>
+        <w:t>base_addr</w:t>
+      </w:r>
+      <w:proofErr w:type="spellEnd"/>
+      <w:r>
+        <w:rPr>
+          <w:color w:val="00B050"/>
+        </w:rPr>
+        <w:t xml:space="preserve"> = &amp;</w:t>
+      </w:r>
+      <w:proofErr w:type="spellStart"/>
+      <w:r>
+        <w:rPr>
+          <w:color w:val="00B050"/>
+        </w:rPr>
+        <w:t>deliciouos_pi</w:t>
+      </w:r>
+      <w:proofErr w:type="spellEnd"/>
+      <w:r>
+        <w:rPr>
+          <w:color w:val="00B050"/>
+        </w:rPr>
+        <w:t>;</w:t>
+      </w:r>
+    </w:p>
+    <w:p>
+      <w:pPr>
+        <w:pStyle w:val="CodeSample"/>
+        <w:rPr>
+          <w:color w:val="00B050"/>
+        </w:rPr>
+      </w:pPr>
+      <w:proofErr w:type="spellStart"/>
+      <w:r>
+        <w:rPr>
+          <w:color w:val="00B050"/>
+        </w:rPr>
+        <w:t>affin_</w:t>
+      </w:r>
+      <w:proofErr w:type="gramStart"/>
+      <w:r>
+        <w:rPr>
+          <w:color w:val="00B050"/>
+        </w:rPr>
+        <w:t>list</w:t>
+      </w:r>
+      <w:proofErr w:type="spellEnd"/>
+      <w:r>
+        <w:rPr>
+          <w:color w:val="00B050"/>
+        </w:rPr>
+        <w:t>[</w:t>
+      </w:r>
+      <w:proofErr w:type="gramEnd"/>
+      <w:r>
+        <w:rPr>
+          <w:color w:val="00B050"/>
+        </w:rPr>
+        <w:t>0].</w:t>
+      </w:r>
+      <w:proofErr w:type="spellStart"/>
+      <w:r>
+        <w:rPr>
+          <w:color w:val="00B050"/>
+        </w:rPr>
+        <w:t>flags.pad_flags</w:t>
+      </w:r>
+      <w:proofErr w:type="spellEnd"/>
+      <w:r>
+        <w:rPr>
+          <w:color w:val="00B050"/>
+        </w:rPr>
+        <w:t xml:space="preserve"> = 0;</w:t>
+      </w:r>
+    </w:p>
+    <w:p>
+      <w:pPr>
+        <w:pStyle w:val="CodeSample"/>
+        <w:rPr>
+          <w:color w:val="7030A0"/>
+        </w:rPr>
+      </w:pPr>
+      <w:proofErr w:type="gramStart"/>
+      <w:r>
+        <w:rPr>
+          <w:color w:val="7030A0"/>
+        </w:rPr>
+        <w:t>for</w:t>
+      </w:r>
+      <w:proofErr w:type="gramEnd"/>
+      <w:r>
+        <w:rPr>
+          <w:color w:val="7030A0"/>
+        </w:rPr>
+        <w:t xml:space="preserve"> (</w:t>
+      </w:r>
+      <w:proofErr w:type="spellStart"/>
+      <w:r>
+        <w:rPr>
+          <w:color w:val="7030A0"/>
+        </w:rPr>
+        <w:t>tmp</w:t>
+      </w:r>
+      <w:proofErr w:type="spellEnd"/>
+      <w:r>
+        <w:rPr>
+          <w:color w:val="7030A0"/>
+        </w:rPr>
+        <w:t xml:space="preserve"> = 0; </w:t>
+      </w:r>
+      <w:proofErr w:type="spellStart"/>
+      <w:r>
+        <w:rPr>
+          <w:color w:val="7030A0"/>
+        </w:rPr>
+        <w:t>tmp</w:t>
+      </w:r>
+      <w:proofErr w:type="spellEnd"/>
+      <w:r>
+        <w:rPr>
+          <w:color w:val="7030A0"/>
+        </w:rPr>
+        <w:t xml:space="preserve"> &lt; </w:t>
+      </w:r>
+      <w:r>
+        <w:rPr>
+          <w:color w:val="7030A0"/>
+        </w:rPr>
+        <w:t>n</w:t>
+      </w:r>
+      <w:r>
+        <w:rPr>
+          <w:color w:val="7030A0"/>
+        </w:rPr>
+        <w:t xml:space="preserve">; </w:t>
+      </w:r>
+      <w:proofErr w:type="spellStart"/>
+      <w:r>
+        <w:rPr>
+          <w:color w:val="7030A0"/>
+        </w:rPr>
+        <w:t>tmp</w:t>
+      </w:r>
+      <w:proofErr w:type="spellEnd"/>
+      <w:r>
+        <w:rPr>
+          <w:color w:val="7030A0"/>
+        </w:rPr>
+        <w:t>++) {</w:t>
+      </w:r>
+    </w:p>
+    <w:p>
+      <w:pPr>
+        <w:pStyle w:val="CodeSample"/>
+        <w:rPr>
+          <w:color w:val="7030A0"/>
+        </w:rPr>
+      </w:pPr>
+      <w:r>
+        <w:rPr>
+          <w:color w:val="7030A0"/>
+        </w:rPr>
+        <w:t xml:space="preserve">  </w:t>
+      </w:r>
+      <w:proofErr w:type="spellStart"/>
+      <w:r>
+        <w:rPr>
+          <w:color w:val="7030A0"/>
+        </w:rPr>
+        <w:t>affin_</w:t>
+      </w:r>
+      <w:proofErr w:type="gramStart"/>
+      <w:r>
+        <w:rPr>
+          <w:color w:val="7030A0"/>
+        </w:rPr>
+        <w:t>list</w:t>
+      </w:r>
+      <w:proofErr w:type="spellEnd"/>
+      <w:r>
+        <w:rPr>
+          <w:color w:val="7030A0"/>
+        </w:rPr>
+        <w:t>[</w:t>
+      </w:r>
+      <w:proofErr w:type="gramEnd"/>
+      <w:r>
+        <w:rPr>
+          <w:color w:val="7030A0"/>
+        </w:rPr>
+        <w:t>tmp+1].</w:t>
+      </w:r>
+      <w:proofErr w:type="spellStart"/>
+      <w:r>
+        <w:rPr>
+          <w:color w:val="7030A0"/>
+        </w:rPr>
+        <w:t>len</w:t>
+      </w:r>
+      <w:proofErr w:type="spellEnd"/>
+      <w:r>
+        <w:rPr>
+          <w:color w:val="7030A0"/>
+        </w:rPr>
         <w:t xml:space="preserve"> = </w:t>
       </w:r>
-      <w:r>
-        <w:rPr>
-          <w:color w:val="00B050"/>
-        </w:rPr>
-        <w:t>1</w:t>
-      </w:r>
-      <w:r>
-        <w:t xml:space="preserve"> + </w:t>
-      </w:r>
-      <w:r>
-        <w:rPr>
-          <w:color w:val="7030A0"/>
-        </w:rPr>
-        <w:t>j</w:t>
-      </w:r>
-      <w:r>
-        <w:t>;</w:t>
+      <w:proofErr w:type="spellStart"/>
+      <w:r>
+        <w:rPr>
+          <w:color w:val="7030A0"/>
+        </w:rPr>
+        <w:t>sizeof</w:t>
+      </w:r>
+      <w:proofErr w:type="spellEnd"/>
+      <w:r>
+        <w:rPr>
+          <w:color w:val="7030A0"/>
+        </w:rPr>
+        <w:t>(...);</w:t>
+      </w:r>
+      <w:r>
+        <w:rPr>
+          <w:color w:val="7030A0"/>
+        </w:rPr>
+        <w:t xml:space="preserve"> // if possible to determine</w:t>
       </w:r>
     </w:p>
     <w:p>
       <w:pPr>
         <w:pStyle w:val="CodeSample"/>
-      </w:pPr>
-      <w:r>
-        <w:t>kmp_task_affinity_info_t affin_list[</w:t>
-      </w:r>
+        <w:rPr>
+          <w:color w:val="7030A0"/>
+        </w:rPr>
+      </w:pPr>
+      <w:r>
+        <w:rPr>
+          <w:color w:val="7030A0"/>
+        </w:rPr>
+        <w:t xml:space="preserve">  </w:t>
+      </w:r>
+      <w:proofErr w:type="spellStart"/>
+      <w:r>
+        <w:rPr>
+          <w:color w:val="7030A0"/>
+        </w:rPr>
+        <w:t>affin_</w:t>
+      </w:r>
+      <w:proofErr w:type="gramStart"/>
+      <w:r>
+        <w:rPr>
+          <w:color w:val="7030A0"/>
+        </w:rPr>
+        <w:t>list</w:t>
+      </w:r>
+      <w:proofErr w:type="spellEnd"/>
+      <w:r>
+        <w:rPr>
+          <w:color w:val="7030A0"/>
+        </w:rPr>
+        <w:t>[</w:t>
+      </w:r>
+      <w:proofErr w:type="gramEnd"/>
+      <w:r>
+        <w:rPr>
+          <w:color w:val="7030A0"/>
+        </w:rPr>
+        <w:t>tmp+1].</w:t>
+      </w:r>
+      <w:proofErr w:type="spellStart"/>
+      <w:r>
+        <w:rPr>
+          <w:color w:val="7030A0"/>
+        </w:rPr>
+        <w:t>base_addr</w:t>
+      </w:r>
+      <w:proofErr w:type="spellEnd"/>
+      <w:r>
+        <w:rPr>
+          <w:color w:val="7030A0"/>
+        </w:rPr>
+        <w:t xml:space="preserve"> = &amp;a[</w:t>
+      </w:r>
+      <w:proofErr w:type="spellStart"/>
+      <w:r>
+        <w:rPr>
+          <w:color w:val="7030A0"/>
+        </w:rPr>
+        <w:t>tmp</w:t>
+      </w:r>
+      <w:proofErr w:type="spellEnd"/>
+      <w:r>
+        <w:rPr>
+          <w:color w:val="7030A0"/>
+        </w:rPr>
+        <w:t>][</w:t>
+      </w:r>
+      <w:r>
+        <w:rPr>
+          <w:color w:val="7030A0"/>
+        </w:rPr>
+        <w:t>0</w:t>
+      </w:r>
+      <w:r>
+        <w:rPr>
+          <w:color w:val="7030A0"/>
+        </w:rPr>
+        <w:t>];</w:t>
+      </w:r>
+    </w:p>
+    <w:p>
+      <w:pPr>
+        <w:pStyle w:val="CodeSample"/>
+        <w:rPr>
+          <w:color w:val="7030A0"/>
+        </w:rPr>
+      </w:pPr>
+      <w:r>
+        <w:rPr>
+          <w:color w:val="7030A0"/>
+        </w:rPr>
+        <w:t xml:space="preserve">  </w:t>
+      </w:r>
+      <w:proofErr w:type="spellStart"/>
+      <w:r>
+        <w:rPr>
+          <w:color w:val="7030A0"/>
+        </w:rPr>
+        <w:t>affin_</w:t>
+      </w:r>
+      <w:proofErr w:type="gramStart"/>
+      <w:r>
+        <w:rPr>
+          <w:color w:val="7030A0"/>
+        </w:rPr>
+        <w:t>list</w:t>
+      </w:r>
+      <w:proofErr w:type="spellEnd"/>
+      <w:r>
+        <w:rPr>
+          <w:color w:val="7030A0"/>
+        </w:rPr>
+        <w:t>[</w:t>
+      </w:r>
+      <w:proofErr w:type="gramEnd"/>
+      <w:r>
+        <w:rPr>
+          <w:color w:val="7030A0"/>
+        </w:rPr>
+        <w:t>tmp+1].</w:t>
+      </w:r>
+      <w:proofErr w:type="spellStart"/>
+      <w:r>
+        <w:rPr>
+          <w:color w:val="7030A0"/>
+        </w:rPr>
+        <w:t>flags.pad_flags</w:t>
+      </w:r>
+      <w:proofErr w:type="spellEnd"/>
+      <w:r>
+        <w:rPr>
+          <w:color w:val="7030A0"/>
+        </w:rPr>
+        <w:t xml:space="preserve"> = 0;</w:t>
+      </w:r>
+    </w:p>
+    <w:p>
+      <w:pPr>
+        <w:pStyle w:val="CodeSample"/>
+        <w:rPr>
+          <w:color w:val="7030A0"/>
+        </w:rPr>
+      </w:pPr>
+      <w:r>
+        <w:rPr>
+          <w:color w:val="7030A0"/>
+        </w:rPr>
+        <w:t>}</w:t>
+      </w:r>
+    </w:p>
+    <w:p>
+      <w:pPr>
+        <w:pStyle w:val="CodeSample"/>
+      </w:pPr>
+      <w:r>
+        <w:t>__</w:t>
+      </w:r>
+      <w:proofErr w:type="spellStart"/>
+      <w:r>
+        <w:t>kmpc_omp_reg_task_with_</w:t>
+      </w:r>
+      <w:proofErr w:type="gramStart"/>
+      <w:r>
+        <w:t>affinity</w:t>
+      </w:r>
+      <w:proofErr w:type="spellEnd"/>
+      <w:r>
+        <w:t>(</w:t>
+      </w:r>
+      <w:proofErr w:type="spellStart"/>
+      <w:proofErr w:type="gramEnd"/>
+      <w:r>
+        <w:t>loc_struct</w:t>
+      </w:r>
+      <w:proofErr w:type="spellEnd"/>
+      <w:r>
+        <w:t xml:space="preserve">, </w:t>
+      </w:r>
+      <w:proofErr w:type="spellStart"/>
+      <w:r>
+        <w:t>gtid</w:t>
+      </w:r>
+      <w:proofErr w:type="spellEnd"/>
+      <w:r>
+        <w:t xml:space="preserve">, t, </w:t>
+      </w:r>
+    </w:p>
+    <w:p>
+      <w:pPr>
+        <w:pStyle w:val="CodeSample"/>
+      </w:pPr>
+      <w:r>
+        <w:t xml:space="preserve">                                  </w:t>
+      </w:r>
+      <w:proofErr w:type="spellStart"/>
+      <w:proofErr w:type="gramStart"/>
       <w:r>
         <w:t>naff</w:t>
       </w:r>
-      <w:r>
-        <w:t>];</w:t>
+      <w:proofErr w:type="spellEnd"/>
+      <w:proofErr w:type="gramEnd"/>
+      <w:r>
+        <w:t xml:space="preserve">, </w:t>
+      </w:r>
+      <w:proofErr w:type="spellStart"/>
+      <w:r>
+        <w:t>affin_list</w:t>
+      </w:r>
+      <w:proofErr w:type="spellEnd"/>
+      <w:r>
+        <w:t>);</w:t>
       </w:r>
     </w:p>
     <w:p>
       <w:pPr>
         <w:pStyle w:val="CodeSample"/>
-        <w:rPr>
-          <w:color w:val="00B050"/>
-        </w:rPr>
-      </w:pPr>
-      <w:r>
-        <w:rPr>
-          <w:color w:val="00B050"/>
-        </w:rPr>
-        <w:t>affin_list[0].len = sizeof(</w:t>
-      </w:r>
-      <w:r>
-        <w:rPr>
-          <w:color w:val="00B050"/>
-        </w:rPr>
-        <w:t>deliciouos_pi</w:t>
-      </w:r>
-      <w:r>
-        <w:rPr>
-          <w:color w:val="00B050"/>
-        </w:rPr>
-        <w:t>);</w:t>
-      </w:r>
-    </w:p>
-    <w:p>
-      <w:pPr>
-        <w:pStyle w:val="CodeSample"/>
-        <w:rPr>
-          <w:color w:val="00B050"/>
-        </w:rPr>
-      </w:pPr>
-      <w:r>
-        <w:rPr>
-          <w:color w:val="00B050"/>
-        </w:rPr>
-        <w:t>affin_list[0].base_addr = &amp;</w:t>
-      </w:r>
-      <w:r>
-        <w:rPr>
-          <w:color w:val="00B050"/>
-        </w:rPr>
-        <w:t>deliciouos_pi</w:t>
-      </w:r>
-      <w:r>
-        <w:rPr>
-          <w:color w:val="00B050"/>
-        </w:rPr>
-        <w:t>;</w:t>
-      </w:r>
-    </w:p>
-    <w:p>
-      <w:pPr>
-        <w:pStyle w:val="CodeSample"/>
-        <w:rPr>
-          <w:color w:val="00B050"/>
-        </w:rPr>
-      </w:pPr>
-      <w:r>
-        <w:rPr>
-          <w:color w:val="00B050"/>
-        </w:rPr>
-        <w:t>affin_list[0].flags.pad_flags = 0;</w:t>
-      </w:r>
-    </w:p>
-    <w:p>
-      <w:pPr>
-        <w:pStyle w:val="CodeSample"/>
-        <w:rPr>
-          <w:color w:val="7030A0"/>
-        </w:rPr>
-      </w:pPr>
-      <w:r>
-        <w:rPr>
-          <w:color w:val="7030A0"/>
-        </w:rPr>
-        <w:t xml:space="preserve">for (tmp = 0; tmp &lt; </w:t>
-      </w:r>
-      <w:r>
-        <w:rPr>
-          <w:color w:val="7030A0"/>
-        </w:rPr>
-        <w:t>j; tmp++) {</w:t>
-      </w:r>
-    </w:p>
-    <w:p>
-      <w:pPr>
-        <w:pStyle w:val="CodeSample"/>
-        <w:rPr>
-          <w:color w:val="7030A0"/>
-        </w:rPr>
-      </w:pPr>
-      <w:r>
-        <w:rPr>
-          <w:color w:val="7030A0"/>
-        </w:rPr>
-        <w:t xml:space="preserve">  affin_list[tmp+1].len = sizeof(...);</w:t>
-      </w:r>
-      <w:r>
-        <w:rPr>
-          <w:color w:val="7030A0"/>
-        </w:rPr>
-        <w:t xml:space="preserve"> // if possible to determine</w:t>
-      </w:r>
-    </w:p>
-    <w:p>
-      <w:pPr>
-        <w:pStyle w:val="CodeSample"/>
-        <w:rPr>
-          <w:color w:val="7030A0"/>
-        </w:rPr>
-      </w:pPr>
-      <w:r>
-        <w:rPr>
-          <w:color w:val="7030A0"/>
-        </w:rPr>
-        <w:t xml:space="preserve">  affin_list[tmp+1].base_addr = &amp;a[i][tmp];</w:t>
-      </w:r>
-    </w:p>
-    <w:p>
-      <w:pPr>
-        <w:pStyle w:val="CodeSample"/>
-        <w:rPr>
-          <w:color w:val="7030A0"/>
-        </w:rPr>
-      </w:pPr>
-      <w:r>
-        <w:rPr>
-          <w:color w:val="7030A0"/>
-        </w:rPr>
-        <w:t xml:space="preserve">  affin_list[tmp+1].flags.pad_flags = 0;</w:t>
-      </w:r>
-    </w:p>
-    <w:p>
-      <w:pPr>
-        <w:pStyle w:val="CodeSample"/>
-        <w:rPr>
-          <w:color w:val="7030A0"/>
-        </w:rPr>
-      </w:pPr>
-      <w:r>
-        <w:rPr>
-          <w:color w:val="7030A0"/>
-        </w:rPr>
-        <w:t>}</w:t>
-      </w:r>
-    </w:p>
-    <w:p>
-      <w:pPr>
-        <w:pStyle w:val="CodeSample"/>
-      </w:pPr>
-      <w:r>
-        <w:t xml:space="preserve">__kmpc_omp_reg_task_with_affinity(loc_struct, gtid, t, </w:t>
-      </w:r>
-    </w:p>
-    <w:p>
-      <w:pPr>
-        <w:pStyle w:val="CodeSample"/>
-      </w:pPr>
-      <w:r>
-        <w:t xml:space="preserve">                                  naff, affin_list);</w:t>
-      </w:r>
-    </w:p>
-    <w:p>
-      <w:pPr>
-        <w:pStyle w:val="CodeSample"/>
-      </w:pPr>
-      <w:r>
-        <w:t>__kmpc_omp_task(...t...); // __kmp_omp_task_with_deps(...t...);</w:t>
+      </w:pPr>
+      <w:r>
+        <w:t>__</w:t>
+      </w:r>
+      <w:proofErr w:type="spellStart"/>
+      <w:r>
+        <w:t>kmpc_omp_</w:t>
+      </w:r>
+      <w:proofErr w:type="gramStart"/>
+      <w:r>
+        <w:t>task</w:t>
+      </w:r>
+      <w:proofErr w:type="spellEnd"/>
+      <w:r>
+        <w:t>(</w:t>
+      </w:r>
+      <w:proofErr w:type="gramEnd"/>
+      <w:r>
+        <w:t>...t...); // __</w:t>
+      </w:r>
+      <w:proofErr w:type="spellStart"/>
+      <w:r>
+        <w:t>kmp_omp_task_with_deps</w:t>
+      </w:r>
+      <w:proofErr w:type="spellEnd"/>
+      <w:r>
+        <w:t>(...t...);</w:t>
       </w:r>
     </w:p>
     <w:p>
@@ -2193,6 +4436,7 @@
         </w:rPr>
         <w:t xml:space="preserve">The </w:t>
       </w:r>
+      <w:proofErr w:type="spellStart"/>
       <w:r>
         <w:rPr>
           <w:rFonts w:ascii="Lucida Console" w:hAnsi="Lucida Console" w:cstheme="minorHAnsi"/>
@@ -2201,28 +4445,40 @@
         </w:rPr>
         <w:t>kmp_taskdata_t</w:t>
       </w:r>
+      <w:proofErr w:type="spellEnd"/>
       <w:r>
         <w:rPr>
           <w:rFonts w:cstheme="minorHAnsi"/>
         </w:rPr>
         <w:t xml:space="preserve"> structure is extended with two new members “</w:t>
       </w:r>
+      <w:proofErr w:type="spellStart"/>
       <w:r>
         <w:rPr>
           <w:rFonts w:ascii="Lucida Console" w:hAnsi="Lucida Console" w:cstheme="minorHAnsi"/>
           <w:sz w:val="18"/>
           <w:szCs w:val="18"/>
         </w:rPr>
-        <w:t xml:space="preserve">kmp_task_affinity_info_t </w:t>
-      </w:r>
+        <w:t>kmp_task_affinity_info_t</w:t>
+      </w:r>
+      <w:proofErr w:type="spellEnd"/>
       <w:r>
         <w:rPr>
           <w:rFonts w:ascii="Lucida Console" w:hAnsi="Lucida Console" w:cstheme="minorHAnsi"/>
           <w:sz w:val="18"/>
           <w:szCs w:val="18"/>
         </w:rPr>
+        <w:t xml:space="preserve"> </w:t>
+      </w:r>
+      <w:r>
+        <w:rPr>
+          <w:rFonts w:ascii="Lucida Console" w:hAnsi="Lucida Console" w:cstheme="minorHAnsi"/>
+          <w:sz w:val="18"/>
+          <w:szCs w:val="18"/>
+        </w:rPr>
         <w:t>*</w:t>
       </w:r>
+      <w:proofErr w:type="spellStart"/>
       <w:r>
         <w:rPr>
           <w:rFonts w:ascii="Lucida Console" w:hAnsi="Lucida Console" w:cstheme="minorHAnsi"/>
@@ -2231,6 +4487,7 @@
         </w:rPr>
         <w:t>affinity_info</w:t>
       </w:r>
+      <w:proofErr w:type="spellEnd"/>
       <w:r>
         <w:rPr>
           <w:rFonts w:cstheme="minorHAnsi"/>
@@ -2243,8 +4500,18 @@
           <w:sz w:val="18"/>
           <w:szCs w:val="18"/>
         </w:rPr>
-        <w:t>kmp_int32 naffin</w:t>
-      </w:r>
+        <w:t xml:space="preserve">kmp_int32 </w:t>
+      </w:r>
+      <w:proofErr w:type="spellStart"/>
+      <w:r>
+        <w:rPr>
+          <w:rFonts w:ascii="Lucida Console" w:hAnsi="Lucida Console" w:cstheme="minorHAnsi"/>
+          <w:sz w:val="18"/>
+          <w:szCs w:val="18"/>
+        </w:rPr>
+        <w:t>naffin</w:t>
+      </w:r>
+      <w:proofErr w:type="spellEnd"/>
       <w:r>
         <w:rPr>
           <w:rFonts w:cstheme="minorHAnsi"/>
@@ -2260,7 +4527,15 @@
         <w:t xml:space="preserve">The entry point </w:t>
       </w:r>
       <w:r>
-        <w:t>__kmpc_omp_reg_task_with_affinity registers the affinity information by allocation memory to store a copy of the affinity data coming from the caller.  This needs to be done, so that the affinity data is guaranteed to live as long as the task structure is needed by the runtime. After the copy has been created, the entry point returns.</w:t>
+        <w:t>__</w:t>
+      </w:r>
+      <w:proofErr w:type="spellStart"/>
+      <w:r>
+        <w:t>kmpc_omp_reg_task_with_affinity</w:t>
+      </w:r>
+      <w:proofErr w:type="spellEnd"/>
+      <w:r>
+        <w:t xml:space="preserve"> registers the affinity information by allocation memory to store a copy of the affinity data coming from the caller.  This needs to be done, so that the affinity data is guaranteed to live as long as the task structure is needed by the runtime. After the copy has been created, the entry point returns.</w:t>
       </w:r>
     </w:p>
     <w:p>
@@ -2275,20 +4550,46 @@
         </w:rPr>
         <w:t xml:space="preserve">The length field of the </w:t>
       </w:r>
-      <w:r>
-        <w:rPr>
-          <w:rFonts w:ascii="Lucida Console" w:hAnsi="Lucida Console" w:cs="Courier New"/>
-          <w:sz w:val="18"/>
-          <w:szCs w:val="18"/>
-        </w:rPr>
-        <w:t xml:space="preserve">kmp_task_affinity_info_t </w:t>
-      </w:r>
-      <w:r>
-        <w:rPr>
-          <w:rFonts w:cstheme="minorHAnsi"/>
-        </w:rPr>
-        <w:t>structure is not needed to implement the feature as defined in the OpenMP API specification. Passing it may enable future use and may be used for debugging purposes.</w:t>
-      </w:r>
+      <w:proofErr w:type="spellStart"/>
+      <w:r>
+        <w:rPr>
+          <w:rFonts w:ascii="Lucida Console" w:hAnsi="Lucida Console" w:cs="Courier New"/>
+          <w:sz w:val="18"/>
+          <w:szCs w:val="18"/>
+        </w:rPr>
+        <w:t>kmp_task_affinity_info_t</w:t>
+      </w:r>
+      <w:proofErr w:type="spellEnd"/>
+      <w:r>
+        <w:rPr>
+          <w:rFonts w:ascii="Lucida Console" w:hAnsi="Lucida Console" w:cs="Courier New"/>
+          <w:sz w:val="18"/>
+          <w:szCs w:val="18"/>
+        </w:rPr>
+        <w:t xml:space="preserve"> </w:t>
+      </w:r>
+      <w:r>
+        <w:rPr>
+          <w:rFonts w:cstheme="minorHAnsi"/>
+        </w:rPr>
+        <w:t xml:space="preserve">structure is not needed to implement the feature as defined in the </w:t>
+      </w:r>
+      <w:proofErr w:type="spellStart"/>
+      <w:r>
+        <w:rPr>
+          <w:rFonts w:cstheme="minorHAnsi"/>
+        </w:rPr>
+        <w:t>OpenMP</w:t>
+      </w:r>
+      <w:proofErr w:type="spellEnd"/>
+      <w:r>
+        <w:rPr>
+          <w:rFonts w:cstheme="minorHAnsi"/>
+        </w:rPr>
+        <w:t xml:space="preserve"> API specification. Passing it may enable future use and may be used for debugging purposes.</w:t>
+      </w:r>
+      <w:bookmarkStart w:id="0" w:name="_GoBack"/>
+      <w:bookmarkEnd w:id="0"/>
     </w:p>
     <w:sectPr>
       <w:pgSz w:w="12240" w:h="15840"/>

</xml_diff>